<commit_message>
New Manual Data Import Mode added. CatalogProduse - Removed some spaces Lot related code moved to LotInfo.cs Parser uses common code as linked files. Same lot can be continued if user chooses so. Same files will be reused. Updated Manual with new Manual Data Importing mode.
</commit_message>
<xml_diff>
--- a/Distribution/Server/Manual - Automatizare Cantar.docx
+++ b/Distribution/Server/Manual - Automatizare Cantar.docx
@@ -6,6 +6,7 @@
       <w:sdtPr>
         <w:rPr>
           <w:rFonts w:asciiTheme="majorHAnsi" w:eastAsiaTheme="majorEastAsia" w:hAnsiTheme="majorHAnsi" w:cstheme="majorBidi"/>
+          <w:lang w:eastAsia="en-US"/>
         </w:rPr>
         <w:id w:val="-99796107"/>
         <w:docPartObj>
@@ -16,7 +17,7 @@
       <w:sdtEndPr>
         <w:rPr>
           <w:rFonts w:asciiTheme="minorHAnsi" w:eastAsiaTheme="minorHAnsi" w:hAnsiTheme="minorHAnsi" w:cstheme="minorBidi"/>
-          <w:lang w:val="ro-RO" w:eastAsia="en-US"/>
+          <w:lang w:val="ro-RO"/>
         </w:rPr>
       </w:sdtEndPr>
       <w:sdtContent>
@@ -74,6 +75,7 @@
                   <w:dataBinding w:prefixMappings="xmlns:ns0='http://schemas.openxmlformats.org/package/2006/metadata/core-properties' xmlns:ns1='http://purl.org/dc/elements/1.1/'" w:xpath="/ns0:coreProperties[1]/ns1:title[1]" w:storeItemID="{6C3C8BC8-F283-45AE-878A-BAB7291924A1}"/>
                   <w:text/>
                 </w:sdtPr>
+                <w:sdtEndPr/>
                 <w:sdtContent>
                   <w:p>
                     <w:pPr>
@@ -155,6 +157,7 @@
                 <w:dataBinding w:prefixMappings="xmlns:ns0='http://schemas.openxmlformats.org/package/2006/metadata/core-properties' xmlns:ns1='http://purl.org/dc/elements/1.1/'" w:xpath="/ns0:coreProperties[1]/ns1:subject[1]" w:storeItemID="{6C3C8BC8-F283-45AE-878A-BAB7291924A1}"/>
                 <w:text/>
               </w:sdtPr>
+              <w:sdtEndPr/>
               <w:sdtContent>
                 <w:tc>
                   <w:tcPr>
@@ -248,6 +251,7 @@
                     <w:calendar w:val="gregorian"/>
                   </w:date>
                 </w:sdtPr>
+                <w:sdtEndPr/>
                 <w:sdtContent>
                   <w:p>
                     <w:pPr>
@@ -295,8 +299,6 @@
             <w:br w:type="page"/>
           </w:r>
         </w:p>
-        <w:bookmarkStart w:id="0" w:name="_GoBack" w:displacedByCustomXml="next"/>
-        <w:bookmarkEnd w:id="0" w:displacedByCustomXml="next"/>
       </w:sdtContent>
     </w:sdt>
     <w:p>
@@ -321,10 +323,10 @@
           <w:lang w:val="ro-RO"/>
         </w:rPr>
       </w:pPr>
-      <w:bookmarkStart w:id="1" w:name="_Toc528094851"/>
-      <w:bookmarkStart w:id="2" w:name="_Toc528094863"/>
-      <w:bookmarkStart w:id="3" w:name="_Toc528094925"/>
-      <w:bookmarkStart w:id="4" w:name="_Toc528095052"/>
+      <w:bookmarkStart w:id="0" w:name="_Toc528094851"/>
+      <w:bookmarkStart w:id="1" w:name="_Toc528094863"/>
+      <w:bookmarkStart w:id="2" w:name="_Toc528094925"/>
+      <w:bookmarkStart w:id="3" w:name="_Toc528095052"/>
       <w:r>
         <w:rPr>
           <w:lang w:val="ro-RO"/>
@@ -376,10 +378,10 @@
         </w:rPr>
         <w:t>Descriere generala functionare:</w:t>
       </w:r>
+      <w:bookmarkEnd w:id="0"/>
       <w:bookmarkEnd w:id="1"/>
       <w:bookmarkEnd w:id="2"/>
       <w:bookmarkEnd w:id="3"/>
-      <w:bookmarkEnd w:id="4"/>
     </w:p>
     <w:p>
       <w:pPr>
@@ -422,13 +424,7 @@
         <w:rPr>
           <w:lang w:val="ro-RO"/>
         </w:rPr>
-        <w:t>p</w:t>
-      </w:r>
-      <w:r>
-        <w:rPr>
-          <w:lang w:val="ro-RO"/>
-        </w:rPr>
-        <w:t>entru toate produsele unu</w:t>
+        <w:t>pentru toate produsele unu</w:t>
       </w:r>
       <w:r>
         <w:rPr>
@@ -583,13 +579,7 @@
         <w:rPr>
           <w:lang w:val="ro-RO"/>
         </w:rPr>
-        <w:t xml:space="preserve"> conectat </w:t>
-      </w:r>
-      <w:r>
-        <w:rPr>
-          <w:lang w:val="ro-RO"/>
-        </w:rPr>
-        <w:t xml:space="preserve">un laptop </w:t>
+        <w:t xml:space="preserve"> conectat un laptop </w:t>
       </w:r>
       <w:r>
         <w:rPr>
@@ -1185,20 +1175,20 @@
           <w:lang w:val="ro-RO"/>
         </w:rPr>
       </w:pPr>
-      <w:bookmarkStart w:id="5" w:name="_Toc528094852"/>
-      <w:bookmarkStart w:id="6" w:name="_Toc528094864"/>
-      <w:bookmarkStart w:id="7" w:name="_Toc528094926"/>
-      <w:bookmarkStart w:id="8" w:name="_Toc528095053"/>
+      <w:bookmarkStart w:id="4" w:name="_Toc528094852"/>
+      <w:bookmarkStart w:id="5" w:name="_Toc528094864"/>
+      <w:bookmarkStart w:id="6" w:name="_Toc528094926"/>
+      <w:bookmarkStart w:id="7" w:name="_Toc528095053"/>
       <w:r>
         <w:rPr>
           <w:lang w:val="ro-RO"/>
         </w:rPr>
         <w:t>Pentru a inregistra masuratorile pentru un lot:</w:t>
       </w:r>
+      <w:bookmarkEnd w:id="4"/>
       <w:bookmarkEnd w:id="5"/>
       <w:bookmarkEnd w:id="6"/>
       <w:bookmarkEnd w:id="7"/>
-      <w:bookmarkEnd w:id="8"/>
     </w:p>
     <w:p>
       <w:pPr>
@@ -4060,7 +4050,7 @@
                 <w:szCs w:val="18"/>
                 <w:lang w:val="ro-RO"/>
               </w:rPr>
-              <w:t>1000</w:t>
+              <w:t>75</w:t>
             </w:r>
           </w:p>
         </w:tc>
@@ -4090,7 +4080,23 @@
                 <w:szCs w:val="18"/>
                 <w:lang w:val="ro-RO"/>
               </w:rPr>
-              <w:t xml:space="preserve">(in grame) </w:t>
+              <w:t>(</w:t>
+            </w:r>
+            <w:r>
+              <w:rPr>
+                <w:sz w:val="18"/>
+                <w:szCs w:val="18"/>
+                <w:lang w:val="ro-RO"/>
+              </w:rPr>
+              <w:t>in procente fata de valoarea neta masurata</w:t>
+            </w:r>
+            <w:r>
+              <w:rPr>
+                <w:sz w:val="18"/>
+                <w:szCs w:val="18"/>
+                <w:lang w:val="ro-RO"/>
+              </w:rPr>
+              <w:t xml:space="preserve">) </w:t>
             </w:r>
             <w:r>
               <w:rPr>
@@ -4353,6 +4359,72 @@
             <w:tcW w:w="2898" w:type="dxa"/>
           </w:tcPr>
           <w:p>
+            <w:r>
+              <w:rPr>
+                <w:b/>
+                <w:sz w:val="18"/>
+                <w:szCs w:val="18"/>
+                <w:lang w:val="ro-RO"/>
+              </w:rPr>
+              <w:t>DataImporter</w:t>
+            </w:r>
+            <w:r>
+              <w:rPr>
+                <w:b/>
+                <w:sz w:val="18"/>
+                <w:szCs w:val="18"/>
+                <w:lang w:val="ro-RO"/>
+              </w:rPr>
+              <w:t>Enabled</w:t>
+            </w:r>
+          </w:p>
+        </w:tc>
+        <w:tc>
+          <w:tcPr>
+            <w:tcW w:w="2250" w:type="dxa"/>
+          </w:tcPr>
+          <w:p>
+            <w:r>
+              <w:rPr>
+                <w:i/>
+                <w:sz w:val="18"/>
+                <w:szCs w:val="18"/>
+                <w:lang w:val="ro-RO"/>
+              </w:rPr>
+              <w:t>False</w:t>
+            </w:r>
+          </w:p>
+        </w:tc>
+        <w:tc>
+          <w:tcPr>
+            <w:tcW w:w="5868" w:type="dxa"/>
+          </w:tcPr>
+          <w:p>
+            <w:r>
+              <w:rPr>
+                <w:sz w:val="18"/>
+                <w:szCs w:val="18"/>
+                <w:lang w:val="ro-RO"/>
+              </w:rPr>
+              <w:t xml:space="preserve">Aceasta setare activeaza sau dezactiveaza modul </w:t>
+            </w:r>
+            <w:r>
+              <w:rPr>
+                <w:sz w:val="18"/>
+                <w:szCs w:val="18"/>
+                <w:lang w:val="ro-RO"/>
+              </w:rPr>
+              <w:t>de lucru Import Date. Programul nu va mai fi folosit ca Automatizare Cantar, ci pentru a importa masuratori obtinute manual.</w:t>
+            </w:r>
+          </w:p>
+        </w:tc>
+      </w:tr>
+      <w:tr>
+        <w:tc>
+          <w:tcPr>
+            <w:tcW w:w="2898" w:type="dxa"/>
+          </w:tcPr>
+          <w:p>
             <w:pPr>
               <w:rPr>
                 <w:b/>
@@ -4546,6 +4618,2123 @@
           <w:lang w:val="ro-RO"/>
         </w:rPr>
       </w:pPr>
+    </w:p>
+    <w:p>
+      <w:pPr>
+        <w:rPr>
+          <w:lang w:val="ro-RO"/>
+        </w:rPr>
+      </w:pPr>
+      <w:r>
+        <w:rPr>
+          <w:lang w:val="ro-RO"/>
+        </w:rPr>
+        <w:br w:type="page"/>
+      </w:r>
+    </w:p>
+    <w:p>
+      <w:pPr>
+        <w:pStyle w:val="Title"/>
+        <w:rPr>
+          <w:lang w:val="ro-RO"/>
+        </w:rPr>
+      </w:pPr>
+      <w:r>
+        <w:rPr>
+          <w:lang w:val="ro-RO"/>
+        </w:rPr>
+        <w:lastRenderedPageBreak/>
+        <w:t>Import Date inregistrate manual</w:t>
+      </w:r>
+    </w:p>
+    <w:p>
+      <w:pPr>
+        <w:rPr>
+          <w:lang w:val="ro-RO"/>
+        </w:rPr>
+      </w:pPr>
+      <w:r>
+        <w:rPr>
+          <w:lang w:val="ro-RO"/>
+        </w:rPr>
+        <w:t xml:space="preserve">Pe langa modul de lucru de inregistrare </w:t>
+      </w:r>
+      <w:r>
+        <w:rPr>
+          <w:lang w:val="ro-RO"/>
+        </w:rPr>
+        <w:t>automat</w:t>
+      </w:r>
+      <w:r>
+        <w:rPr>
+          <w:lang w:val="ro-RO"/>
+        </w:rPr>
+        <w:t>a</w:t>
+      </w:r>
+      <w:r>
+        <w:rPr>
+          <w:lang w:val="ro-RO"/>
+        </w:rPr>
+        <w:t xml:space="preserve"> </w:t>
+      </w:r>
+      <w:r>
+        <w:rPr>
+          <w:lang w:val="ro-RO"/>
+        </w:rPr>
+        <w:t xml:space="preserve">a </w:t>
+      </w:r>
+      <w:r>
+        <w:rPr>
+          <w:lang w:val="ro-RO"/>
+        </w:rPr>
+        <w:t>masuratori</w:t>
+      </w:r>
+      <w:r>
+        <w:rPr>
+          <w:lang w:val="ro-RO"/>
+        </w:rPr>
+        <w:t>lor</w:t>
+      </w:r>
+      <w:r>
+        <w:rPr>
+          <w:lang w:val="ro-RO"/>
+        </w:rPr>
+        <w:t xml:space="preserve"> </w:t>
+      </w:r>
+      <w:r>
+        <w:rPr>
+          <w:lang w:val="ro-RO"/>
+        </w:rPr>
+        <w:t xml:space="preserve">de </w:t>
+      </w:r>
+      <w:r>
+        <w:rPr>
+          <w:lang w:val="ro-RO"/>
+        </w:rPr>
+        <w:t>cantar, aplicatia poate functiona si in modul de</w:t>
+      </w:r>
+      <w:r>
+        <w:rPr>
+          <w:lang w:val="ro-RO"/>
+        </w:rPr>
+        <w:t xml:space="preserve"> adaugarea </w:t>
+      </w:r>
+      <w:r>
+        <w:rPr>
+          <w:lang w:val="ro-RO"/>
+        </w:rPr>
+        <w:t xml:space="preserve">manuala </w:t>
+      </w:r>
+      <w:r>
+        <w:rPr>
+          <w:lang w:val="ro-RO"/>
+        </w:rPr>
+        <w:t>a</w:t>
+      </w:r>
+      <w:r>
+        <w:rPr>
+          <w:lang w:val="ro-RO"/>
+        </w:rPr>
+        <w:t xml:space="preserve"> fisie</w:t>
+      </w:r>
+      <w:r>
+        <w:rPr>
+          <w:lang w:val="ro-RO"/>
+        </w:rPr>
+        <w:t>r</w:t>
+      </w:r>
+      <w:r>
+        <w:rPr>
+          <w:lang w:val="ro-RO"/>
+        </w:rPr>
+        <w:t>e</w:t>
+      </w:r>
+      <w:r>
+        <w:rPr>
+          <w:lang w:val="ro-RO"/>
+        </w:rPr>
+        <w:t>lor</w:t>
+      </w:r>
+      <w:r>
+        <w:rPr>
+          <w:lang w:val="ro-RO"/>
+        </w:rPr>
+        <w:t xml:space="preserve"> cu masuratori</w:t>
+      </w:r>
+      <w:r>
+        <w:rPr>
+          <w:lang w:val="ro-RO"/>
+        </w:rPr>
+        <w:t xml:space="preserve">. Fisierele vor fi adaugate </w:t>
+      </w:r>
+      <w:r>
+        <w:rPr>
+          <w:lang w:val="ro-RO"/>
+        </w:rPr>
+        <w:t xml:space="preserve">direct </w:t>
+      </w:r>
+      <w:r>
+        <w:rPr>
+          <w:lang w:val="ro-RO"/>
+        </w:rPr>
+        <w:t>pe server</w:t>
+      </w:r>
+      <w:r>
+        <w:rPr>
+          <w:lang w:val="ro-RO"/>
+        </w:rPr>
+        <w:t>, in acelasi format</w:t>
+      </w:r>
+      <w:r>
+        <w:rPr>
+          <w:lang w:val="ro-RO"/>
+        </w:rPr>
+        <w:t xml:space="preserve"> ca cele provenite de la cantar</w:t>
+      </w:r>
+      <w:r>
+        <w:rPr>
+          <w:lang w:val="ro-RO"/>
+        </w:rPr>
+        <w:t>.</w:t>
+      </w:r>
+      <w:r>
+        <w:rPr>
+          <w:lang w:val="ro-RO"/>
+        </w:rPr>
+        <w:t xml:space="preserve"> Din acea locatie vor fi detectate de aplicatia </w:t>
+      </w:r>
+      <w:r>
+        <w:rPr>
+          <w:lang w:val="ro-RO"/>
+        </w:rPr>
+        <w:t>CentralizatorMasuratori</w:t>
+      </w:r>
+      <w:r>
+        <w:rPr>
+          <w:lang w:val="ro-RO"/>
+        </w:rPr>
+        <w:t xml:space="preserve">.xlsm si </w:t>
+      </w:r>
+      <w:r>
+        <w:rPr>
+          <w:lang w:val="ro-RO"/>
+        </w:rPr>
+        <w:t>se vor putea</w:t>
+      </w:r>
+      <w:r>
+        <w:rPr>
+          <w:lang w:val="ro-RO"/>
+        </w:rPr>
+        <w:t xml:space="preserve"> </w:t>
+      </w:r>
+      <w:r>
+        <w:rPr>
+          <w:lang w:val="ro-RO"/>
+        </w:rPr>
+        <w:t>efectua</w:t>
+      </w:r>
+      <w:r>
+        <w:rPr>
+          <w:lang w:val="ro-RO"/>
+        </w:rPr>
+        <w:t xml:space="preserve"> automat </w:t>
+      </w:r>
+      <w:r>
+        <w:rPr>
+          <w:lang w:val="ro-RO"/>
+        </w:rPr>
+        <w:t>masuratorile de m</w:t>
+      </w:r>
+      <w:r>
+        <w:rPr>
+          <w:lang w:val="ro-RO"/>
+        </w:rPr>
+        <w:t>etrologi</w:t>
+      </w:r>
+      <w:r>
+        <w:rPr>
+          <w:lang w:val="ro-RO"/>
+        </w:rPr>
+        <w:t>e</w:t>
+      </w:r>
+      <w:r>
+        <w:rPr>
+          <w:lang w:val="ro-RO"/>
+        </w:rPr>
+        <w:t>.</w:t>
+      </w:r>
+    </w:p>
+    <w:p>
+      <w:pPr>
+        <w:jc w:val="center"/>
+        <w:rPr>
+          <w:lang w:val="ro-RO"/>
+        </w:rPr>
+      </w:pPr>
+      <w:r>
+        <w:rPr>
+          <w:noProof/>
+        </w:rPr>
+        <w:drawing>
+          <wp:inline distT="0" distB="0" distL="0" distR="0" wp14:anchorId="05F3BC14" wp14:editId="2A9106E7">
+            <wp:extent cx="4581144" cy="2752344"/>
+            <wp:effectExtent l="0" t="0" r="0" b="0"/>
+            <wp:docPr id="9" name="Picture 9"/>
+            <wp:cNvGraphicFramePr>
+              <a:graphicFrameLocks xmlns:a="http://schemas.openxmlformats.org/drawingml/2006/main" noChangeAspect="1"/>
+            </wp:cNvGraphicFramePr>
+            <a:graphic xmlns:a="http://schemas.openxmlformats.org/drawingml/2006/main">
+              <a:graphicData uri="http://schemas.openxmlformats.org/drawingml/2006/picture">
+                <pic:pic xmlns:pic="http://schemas.openxmlformats.org/drawingml/2006/picture">
+                  <pic:nvPicPr>
+                    <pic:cNvPr id="0" name=""/>
+                    <pic:cNvPicPr/>
+                  </pic:nvPicPr>
+                  <pic:blipFill>
+                    <a:blip r:embed="rId14"/>
+                    <a:stretch>
+                      <a:fillRect/>
+                    </a:stretch>
+                  </pic:blipFill>
+                  <pic:spPr>
+                    <a:xfrm>
+                      <a:off x="0" y="0"/>
+                      <a:ext cx="4581144" cy="2752344"/>
+                    </a:xfrm>
+                    <a:prstGeom prst="rect">
+                      <a:avLst/>
+                    </a:prstGeom>
+                  </pic:spPr>
+                </pic:pic>
+              </a:graphicData>
+            </a:graphic>
+          </wp:inline>
+        </w:drawing>
+      </w:r>
+    </w:p>
+    <w:p>
+      <w:pPr>
+        <w:pStyle w:val="Note"/>
+      </w:pPr>
+      <w:proofErr w:type="spellStart"/>
+      <w:r>
+        <w:t>Nota</w:t>
+      </w:r>
+      <w:proofErr w:type="spellEnd"/>
+      <w:r>
+        <w:t xml:space="preserve">: </w:t>
+      </w:r>
+      <w:proofErr w:type="spellStart"/>
+      <w:r>
+        <w:t>Daca</w:t>
+      </w:r>
+      <w:proofErr w:type="spellEnd"/>
+      <w:r>
+        <w:t xml:space="preserve"> </w:t>
+      </w:r>
+      <w:proofErr w:type="spellStart"/>
+      <w:r>
+        <w:t>aplicatia</w:t>
+      </w:r>
+      <w:proofErr w:type="spellEnd"/>
+      <w:r>
+        <w:t xml:space="preserve"> nu </w:t>
+      </w:r>
+      <w:proofErr w:type="spellStart"/>
+      <w:r>
+        <w:t>porneste</w:t>
+      </w:r>
+      <w:proofErr w:type="spellEnd"/>
+      <w:r>
+        <w:t xml:space="preserve"> in </w:t>
+      </w:r>
+      <w:proofErr w:type="spellStart"/>
+      <w:r>
+        <w:t>acest</w:t>
+      </w:r>
+      <w:proofErr w:type="spellEnd"/>
+      <w:r>
+        <w:t xml:space="preserve"> mod, </w:t>
+      </w:r>
+      <w:proofErr w:type="spellStart"/>
+      <w:r>
+        <w:t>trebuie</w:t>
+      </w:r>
+      <w:proofErr w:type="spellEnd"/>
+      <w:r>
+        <w:t xml:space="preserve"> </w:t>
+      </w:r>
+      <w:proofErr w:type="spellStart"/>
+      <w:r>
+        <w:t>modificati</w:t>
+      </w:r>
+      <w:proofErr w:type="spellEnd"/>
+      <w:r>
+        <w:t xml:space="preserve"> </w:t>
+      </w:r>
+      <w:r>
+        <w:t xml:space="preserve">in </w:t>
+      </w:r>
+      <w:proofErr w:type="spellStart"/>
+      <w:r>
+        <w:t>ScalesAutomation.exe.config</w:t>
+      </w:r>
+      <w:proofErr w:type="spellEnd"/>
+      <w:r>
+        <w:t xml:space="preserve"> </w:t>
+      </w:r>
+      <w:proofErr w:type="spellStart"/>
+      <w:r>
+        <w:t>parametrii</w:t>
+      </w:r>
+      <w:proofErr w:type="spellEnd"/>
+      <w:r>
+        <w:t xml:space="preserve"> </w:t>
+      </w:r>
+      <w:proofErr w:type="spellStart"/>
+      <w:r>
+        <w:t>DataImporterEnabled</w:t>
+      </w:r>
+      <w:proofErr w:type="spellEnd"/>
+      <w:r>
+        <w:t xml:space="preserve"> = True</w:t>
+      </w:r>
+      <w:r>
+        <w:t xml:space="preserve"> </w:t>
+      </w:r>
+      <w:proofErr w:type="spellStart"/>
+      <w:r>
+        <w:t>si</w:t>
+      </w:r>
+      <w:proofErr w:type="spellEnd"/>
+      <w:r>
+        <w:t xml:space="preserve"> </w:t>
+      </w:r>
+      <w:proofErr w:type="spellStart"/>
+      <w:r>
+        <w:t>CSVServerFolderPath</w:t>
+      </w:r>
+      <w:proofErr w:type="spellEnd"/>
+      <w:r>
+        <w:t xml:space="preserve"> = z:\Metrologie\CSVServer\</w:t>
+      </w:r>
+    </w:p>
+    <w:p>
+      <w:pPr>
+        <w:keepNext/>
+        <w:jc w:val="center"/>
+      </w:pPr>
+      <w:r>
+        <w:rPr>
+          <w:lang w:val="ro-RO"/>
+        </w:rPr>
+        <w:t>Se pot importa date doar din</w:t>
+      </w:r>
+      <w:r>
+        <w:rPr>
+          <w:lang w:val="ro-RO"/>
+        </w:rPr>
+        <w:t xml:space="preserve"> fisiere ce au un anumit format. Aceste fisiere vor</w:t>
+      </w:r>
+      <w:r>
+        <w:rPr>
+          <w:lang w:val="ro-RO"/>
+        </w:rPr>
+        <w:t xml:space="preserve"> contine doar masuratori separa</w:t>
+      </w:r>
+      <w:r>
+        <w:rPr>
+          <w:lang w:val="ro-RO"/>
+        </w:rPr>
+        <w:t>t</w:t>
+      </w:r>
+      <w:r>
+        <w:rPr>
+          <w:lang w:val="ro-RO"/>
+        </w:rPr>
+        <w:t>e de</w:t>
+      </w:r>
+      <w:r>
+        <w:rPr>
+          <w:lang w:val="ro-RO"/>
+        </w:rPr>
+        <w:t xml:space="preserve"> </w:t>
+      </w:r>
+      <w:r>
+        <w:rPr>
+          <w:lang w:val="ro-RO"/>
+        </w:rPr>
+        <w:t>”</w:t>
+      </w:r>
+      <w:r>
+        <w:rPr>
+          <w:b/>
+          <w:lang w:val="ro-RO"/>
+        </w:rPr>
+        <w:t>;</w:t>
+      </w:r>
+      <w:r>
+        <w:rPr>
+          <w:lang w:val="ro-RO"/>
+        </w:rPr>
+        <w:t>”</w:t>
+      </w:r>
+      <w:r>
+        <w:rPr>
+          <w:lang w:val="ro-RO"/>
+        </w:rPr>
+        <w:t>.</w:t>
+      </w:r>
+      <w:r>
+        <w:rPr>
+          <w:noProof/>
+        </w:rPr>
+        <w:drawing>
+          <wp:inline distT="0" distB="0" distL="0" distR="0" wp14:anchorId="59D69D6F" wp14:editId="196296B3">
+            <wp:extent cx="1810512" cy="384048"/>
+            <wp:effectExtent l="0" t="0" r="0" b="0"/>
+            <wp:docPr id="7" name="Picture 7"/>
+            <wp:cNvGraphicFramePr>
+              <a:graphicFrameLocks xmlns:a="http://schemas.openxmlformats.org/drawingml/2006/main" noChangeAspect="1"/>
+            </wp:cNvGraphicFramePr>
+            <a:graphic xmlns:a="http://schemas.openxmlformats.org/drawingml/2006/main">
+              <a:graphicData uri="http://schemas.openxmlformats.org/drawingml/2006/picture">
+                <pic:pic xmlns:pic="http://schemas.openxmlformats.org/drawingml/2006/picture">
+                  <pic:nvPicPr>
+                    <pic:cNvPr id="0" name=""/>
+                    <pic:cNvPicPr/>
+                  </pic:nvPicPr>
+                  <pic:blipFill>
+                    <a:blip r:embed="rId15"/>
+                    <a:stretch>
+                      <a:fillRect/>
+                    </a:stretch>
+                  </pic:blipFill>
+                  <pic:spPr>
+                    <a:xfrm>
+                      <a:off x="0" y="0"/>
+                      <a:ext cx="1810512" cy="384048"/>
+                    </a:xfrm>
+                    <a:prstGeom prst="rect">
+                      <a:avLst/>
+                    </a:prstGeom>
+                  </pic:spPr>
+                </pic:pic>
+              </a:graphicData>
+            </a:graphic>
+          </wp:inline>
+        </w:drawing>
+      </w:r>
+    </w:p>
+    <w:p>
+      <w:pPr>
+        <w:pStyle w:val="Caption"/>
+        <w:jc w:val="center"/>
+      </w:pPr>
+      <w:proofErr w:type="spellStart"/>
+      <w:r>
+        <w:t>Exemplu</w:t>
+      </w:r>
+      <w:proofErr w:type="spellEnd"/>
+      <w:r>
+        <w:t xml:space="preserve"> </w:t>
+      </w:r>
+      <w:proofErr w:type="spellStart"/>
+      <w:r>
+        <w:t>fisier</w:t>
+      </w:r>
+      <w:proofErr w:type="spellEnd"/>
+      <w:r>
+        <w:t xml:space="preserve"> cu </w:t>
+      </w:r>
+      <w:proofErr w:type="spellStart"/>
+      <w:r>
+        <w:t>masuratori</w:t>
+      </w:r>
+      <w:proofErr w:type="spellEnd"/>
+    </w:p>
+    <w:p>
+      <w:pPr>
+        <w:rPr>
+          <w:lang w:val="ro-RO"/>
+        </w:rPr>
+      </w:pPr>
+      <w:r>
+        <w:rPr>
+          <w:lang w:val="ro-RO"/>
+        </w:rPr>
+        <w:t xml:space="preserve">Pentru a salva masuratori </w:t>
+      </w:r>
+      <w:r>
+        <w:rPr>
+          <w:lang w:val="ro-RO"/>
+        </w:rPr>
+        <w:t xml:space="preserve">existente </w:t>
+      </w:r>
+      <w:r>
+        <w:rPr>
+          <w:lang w:val="ro-RO"/>
+        </w:rPr>
+        <w:t xml:space="preserve">dintr-un fisier Excel in format </w:t>
+      </w:r>
+      <w:r>
+        <w:rPr>
+          <w:i/>
+          <w:lang w:val="ro-RO"/>
+        </w:rPr>
+        <w:t>.csv</w:t>
+      </w:r>
+      <w:r>
+        <w:rPr>
+          <w:lang w:val="ro-RO"/>
+        </w:rPr>
+        <w:t>, se pot urmari pasii:</w:t>
+      </w:r>
+    </w:p>
+    <w:p>
+      <w:pPr>
+        <w:rPr>
+          <w:lang w:val="ro-RO"/>
+        </w:rPr>
+      </w:pPr>
+      <w:r>
+        <w:rPr>
+          <w:lang w:val="ro-RO"/>
+        </w:rPr>
+        <w:t xml:space="preserve">Intr-un </w:t>
+      </w:r>
+      <w:r>
+        <w:rPr>
+          <w:lang w:val="ro-RO"/>
+        </w:rPr>
+        <w:t>fisi</w:t>
+      </w:r>
+      <w:r>
+        <w:rPr>
+          <w:lang w:val="ro-RO"/>
+        </w:rPr>
+        <w:t>e</w:t>
+      </w:r>
+      <w:r>
+        <w:rPr>
+          <w:lang w:val="ro-RO"/>
+        </w:rPr>
+        <w:t>r</w:t>
+      </w:r>
+      <w:r>
+        <w:rPr>
+          <w:lang w:val="ro-RO"/>
+        </w:rPr>
+        <w:t xml:space="preserve"> Excel obisnuit se vor insera masuratorile dorite.</w:t>
+      </w:r>
+      <w:r>
+        <w:rPr>
+          <w:lang w:val="ro-RO"/>
+        </w:rPr>
+        <w:t xml:space="preserve"> Apoi</w:t>
+      </w:r>
+      <w:r>
+        <w:rPr>
+          <w:lang w:val="ro-RO"/>
+        </w:rPr>
+        <w:t xml:space="preserve"> va salva fisierul local, </w:t>
+      </w:r>
+      <w:r>
+        <w:rPr>
+          <w:lang w:val="ro-RO"/>
+        </w:rPr>
+        <w:t xml:space="preserve">alegand ca </w:t>
+      </w:r>
+      <w:r>
+        <w:rPr>
+          <w:lang w:val="ro-RO"/>
+        </w:rPr>
+        <w:t xml:space="preserve">format </w:t>
+      </w:r>
+      <w:r>
+        <w:rPr>
+          <w:b/>
+          <w:lang w:val="ro-RO"/>
+        </w:rPr>
+        <w:t>.csv</w:t>
+      </w:r>
+      <w:r>
+        <w:rPr>
+          <w:lang w:val="ro-RO"/>
+        </w:rPr>
+        <w:t xml:space="preserve">! </w:t>
+      </w:r>
+    </w:p>
+    <w:p>
+      <w:pPr>
+        <w:jc w:val="center"/>
+        <w:rPr>
+          <w:lang w:val="ro-RO"/>
+        </w:rPr>
+      </w:pPr>
+      <w:r>
+        <w:rPr>
+          <w:noProof/>
+        </w:rPr>
+        <w:lastRenderedPageBreak/>
+        <w:drawing>
+          <wp:inline distT="0" distB="0" distL="0" distR="0">
+            <wp:extent cx="5349240" cy="4791456"/>
+            <wp:effectExtent l="0" t="0" r="3810" b="9525"/>
+            <wp:docPr id="8" name="Picture 8" descr="C:\Users\krs\AppData\Local\Temp\SNAGHTML699bd1e.PNG"/>
+            <wp:cNvGraphicFramePr>
+              <a:graphicFrameLocks xmlns:a="http://schemas.openxmlformats.org/drawingml/2006/main" noChangeAspect="1"/>
+            </wp:cNvGraphicFramePr>
+            <a:graphic xmlns:a="http://schemas.openxmlformats.org/drawingml/2006/main">
+              <a:graphicData uri="http://schemas.openxmlformats.org/drawingml/2006/picture">
+                <pic:pic xmlns:pic="http://schemas.openxmlformats.org/drawingml/2006/picture">
+                  <pic:nvPicPr>
+                    <pic:cNvPr id="0" name="Picture 1" descr="C:\Users\krs\AppData\Local\Temp\SNAGHTML699bd1e.PNG"/>
+                    <pic:cNvPicPr>
+                      <a:picLocks noChangeAspect="1" noChangeArrowheads="1"/>
+                    </pic:cNvPicPr>
+                  </pic:nvPicPr>
+                  <pic:blipFill>
+                    <a:blip r:embed="rId16">
+                      <a:extLst>
+                        <a:ext uri="{28A0092B-C50C-407E-A947-70E740481C1C}">
+                          <a14:useLocalDpi xmlns:a14="http://schemas.microsoft.com/office/drawing/2010/main" val="0"/>
+                        </a:ext>
+                      </a:extLst>
+                    </a:blip>
+                    <a:srcRect/>
+                    <a:stretch>
+                      <a:fillRect/>
+                    </a:stretch>
+                  </pic:blipFill>
+                  <pic:spPr bwMode="auto">
+                    <a:xfrm>
+                      <a:off x="0" y="0"/>
+                      <a:ext cx="5349240" cy="4791456"/>
+                    </a:xfrm>
+                    <a:prstGeom prst="rect">
+                      <a:avLst/>
+                    </a:prstGeom>
+                    <a:noFill/>
+                    <a:ln>
+                      <a:noFill/>
+                    </a:ln>
+                  </pic:spPr>
+                </pic:pic>
+              </a:graphicData>
+            </a:graphic>
+          </wp:inline>
+        </w:drawing>
+      </w:r>
+    </w:p>
+    <w:p>
+      <w:pPr>
+        <w:rPr>
+          <w:lang w:val="ro-RO"/>
+        </w:rPr>
+      </w:pPr>
+      <w:r>
+        <w:rPr>
+          <w:lang w:val="ro-RO"/>
+        </w:rPr>
+        <w:t>Acest fisier va fi apoi specificat ca intrare pentru aplicatia de importare.</w:t>
+      </w:r>
+      <w:r>
+        <w:rPr>
+          <w:lang w:val="ro-RO"/>
+        </w:rPr>
+        <w:t xml:space="preserve"> </w:t>
+      </w:r>
+    </w:p>
+    <w:p>
+      <w:pPr>
+        <w:pStyle w:val="Note"/>
+        <w:rPr>
+          <w:lang w:val="ro-RO"/>
+        </w:rPr>
+      </w:pPr>
+      <w:r>
+        <w:rPr>
+          <w:lang w:val="ro-RO"/>
+        </w:rPr>
+        <w:t xml:space="preserve">Atentie: </w:t>
+      </w:r>
+      <w:r>
+        <w:rPr>
+          <w:lang w:val="ro-RO"/>
+        </w:rPr>
+        <w:t>Masuratorile nu trebuie sa contina Tara!</w:t>
+      </w:r>
+    </w:p>
+    <w:p>
+      <w:pPr>
+        <w:rPr>
+          <w:lang w:val="ro-RO"/>
+        </w:rPr>
+      </w:pPr>
+      <w:r>
+        <w:rPr>
+          <w:lang w:val="ro-RO"/>
+        </w:rPr>
+        <w:t>Daca exista deja masuratori pe server pentru lotul specificat, veti fi intrebati daca doriti</w:t>
+      </w:r>
+      <w:r>
+        <w:rPr>
+          <w:lang w:val="ro-RO"/>
+        </w:rPr>
+        <w:t xml:space="preserve"> sa adaugati </w:t>
+      </w:r>
+      <w:r>
+        <w:rPr>
+          <w:lang w:val="ro-RO"/>
+        </w:rPr>
+        <w:t>masuratorile la cele deja existene pentru acel lot</w:t>
+      </w:r>
+      <w:r>
+        <w:rPr>
+          <w:lang w:val="ro-RO"/>
+        </w:rPr>
+        <w:t>.</w:t>
+      </w:r>
+    </w:p>
+    <w:p>
+      <w:pPr>
+        <w:jc w:val="center"/>
+        <w:rPr>
+          <w:lang w:val="ro-RO"/>
+        </w:rPr>
+      </w:pPr>
+      <w:r>
+        <w:rPr>
+          <w:noProof/>
+        </w:rPr>
+        <w:drawing>
+          <wp:inline distT="0" distB="0" distL="0" distR="0" wp14:anchorId="2B4430F0" wp14:editId="58317917">
+            <wp:extent cx="2276856" cy="905256"/>
+            <wp:effectExtent l="0" t="0" r="0" b="9525"/>
+            <wp:docPr id="10" name="Picture 10"/>
+            <wp:cNvGraphicFramePr>
+              <a:graphicFrameLocks xmlns:a="http://schemas.openxmlformats.org/drawingml/2006/main" noChangeAspect="1"/>
+            </wp:cNvGraphicFramePr>
+            <a:graphic xmlns:a="http://schemas.openxmlformats.org/drawingml/2006/main">
+              <a:graphicData uri="http://schemas.openxmlformats.org/drawingml/2006/picture">
+                <pic:pic xmlns:pic="http://schemas.openxmlformats.org/drawingml/2006/picture">
+                  <pic:nvPicPr>
+                    <pic:cNvPr id="0" name=""/>
+                    <pic:cNvPicPr/>
+                  </pic:nvPicPr>
+                  <pic:blipFill>
+                    <a:blip r:embed="rId17"/>
+                    <a:stretch>
+                      <a:fillRect/>
+                    </a:stretch>
+                  </pic:blipFill>
+                  <pic:spPr>
+                    <a:xfrm>
+                      <a:off x="0" y="0"/>
+                      <a:ext cx="2276856" cy="905256"/>
+                    </a:xfrm>
+                    <a:prstGeom prst="rect">
+                      <a:avLst/>
+                    </a:prstGeom>
+                  </pic:spPr>
+                </pic:pic>
+              </a:graphicData>
+            </a:graphic>
+          </wp:inline>
+        </w:drawing>
+      </w:r>
+    </w:p>
+    <w:p>
+      <w:pPr>
+        <w:rPr>
+          <w:lang w:val="ro-RO"/>
+        </w:rPr>
+      </w:pPr>
+      <w:r>
+        <w:rPr>
+          <w:lang w:val="ro-RO"/>
+        </w:rPr>
+        <w:t xml:space="preserve">Daca raspundeti </w:t>
+      </w:r>
+      <w:r>
+        <w:rPr>
+          <w:b/>
+          <w:lang w:val="ro-RO"/>
+        </w:rPr>
+        <w:t>DA</w:t>
+      </w:r>
+      <w:r>
+        <w:rPr>
+          <w:lang w:val="ro-RO"/>
+        </w:rPr>
+        <w:t>, datele se vor adauga la lotul existent. In caz contrar va trebui sa alegeti un alt numar de lot</w:t>
+      </w:r>
+      <w:r>
+        <w:rPr>
+          <w:lang w:val="ro-RO"/>
+        </w:rPr>
+        <w:t>, si se va creea un fisier nou</w:t>
+      </w:r>
+      <w:r>
+        <w:rPr>
+          <w:lang w:val="ro-RO"/>
+        </w:rPr>
+        <w:t>.</w:t>
+      </w:r>
+    </w:p>
+    <w:p>
+      <w:pPr>
+        <w:rPr>
+          <w:lang w:val="ro-RO"/>
+        </w:rPr>
+      </w:pPr>
+      <w:r>
+        <w:rPr>
+          <w:lang w:val="ro-RO"/>
+        </w:rPr>
+        <w:t xml:space="preserve">Odata importate masuratorile, </w:t>
+      </w:r>
+      <w:r>
+        <w:rPr>
+          <w:lang w:val="ro-RO"/>
+        </w:rPr>
+        <w:t xml:space="preserve">ele vor fi imediat </w:t>
+      </w:r>
+      <w:r>
+        <w:rPr>
+          <w:lang w:val="ro-RO"/>
+        </w:rPr>
+        <w:t xml:space="preserve">accesibile in aplicatia </w:t>
+      </w:r>
+      <w:r>
+        <w:rPr>
+          <w:i/>
+          <w:lang w:val="ro-RO"/>
+        </w:rPr>
+        <w:t>CentralizatorMasuratori.xlsm</w:t>
+      </w:r>
+      <w:r>
+        <w:rPr>
+          <w:lang w:val="ro-RO"/>
+        </w:rPr>
+        <w:t>. In cazul in care era deja deschisa, v-a trebui apasat butonul de actualizare</w:t>
+      </w:r>
+      <w:r>
+        <w:rPr>
+          <w:lang w:val="ro-RO"/>
+        </w:rPr>
+        <w:t>, iar lotul introdus va aparea in lista cu loturi.</w:t>
+      </w:r>
+    </w:p>
+    <w:p>
+      <w:pPr>
+        <w:jc w:val="center"/>
+        <w:rPr>
+          <w:lang w:val="ro-RO"/>
+        </w:rPr>
+      </w:pPr>
+      <w:r>
+        <w:rPr>
+          <w:noProof/>
+        </w:rPr>
+        <w:lastRenderedPageBreak/>
+        <w:drawing>
+          <wp:inline distT="0" distB="0" distL="0" distR="0" wp14:anchorId="6C796BCD" wp14:editId="1B64BCC1">
+            <wp:extent cx="6611112" cy="2331720"/>
+            <wp:effectExtent l="0" t="0" r="0" b="0"/>
+            <wp:docPr id="11" name="Picture 11"/>
+            <wp:cNvGraphicFramePr>
+              <a:graphicFrameLocks xmlns:a="http://schemas.openxmlformats.org/drawingml/2006/main" noChangeAspect="1"/>
+            </wp:cNvGraphicFramePr>
+            <a:graphic xmlns:a="http://schemas.openxmlformats.org/drawingml/2006/main">
+              <a:graphicData uri="http://schemas.openxmlformats.org/drawingml/2006/picture">
+                <pic:pic xmlns:pic="http://schemas.openxmlformats.org/drawingml/2006/picture">
+                  <pic:nvPicPr>
+                    <pic:cNvPr id="0" name=""/>
+                    <pic:cNvPicPr/>
+                  </pic:nvPicPr>
+                  <pic:blipFill>
+                    <a:blip r:embed="rId18"/>
+                    <a:stretch>
+                      <a:fillRect/>
+                    </a:stretch>
+                  </pic:blipFill>
+                  <pic:spPr>
+                    <a:xfrm>
+                      <a:off x="0" y="0"/>
+                      <a:ext cx="6611112" cy="2331720"/>
+                    </a:xfrm>
+                    <a:prstGeom prst="rect">
+                      <a:avLst/>
+                    </a:prstGeom>
+                  </pic:spPr>
+                </pic:pic>
+              </a:graphicData>
+            </a:graphic>
+          </wp:inline>
+        </w:drawing>
+      </w:r>
+    </w:p>
+    <w:p>
+      <w:pPr>
+        <w:rPr>
+          <w:lang w:val="ro-RO"/>
+        </w:rPr>
+      </w:pPr>
+      <w:r>
+        <w:rPr>
+          <w:lang w:val="ro-RO"/>
+        </w:rPr>
+        <w:br w:type="page"/>
+      </w:r>
+    </w:p>
+    <w:p>
+      <w:pPr>
+        <w:pStyle w:val="Title"/>
+      </w:pPr>
+      <w:proofErr w:type="spellStart"/>
+      <w:r>
+        <w:lastRenderedPageBreak/>
+        <w:t>Locatii</w:t>
+      </w:r>
+      <w:proofErr w:type="spellEnd"/>
+      <w:r>
+        <w:t xml:space="preserve"> </w:t>
+      </w:r>
+      <w:proofErr w:type="spellStart"/>
+      <w:r>
+        <w:t>folosite</w:t>
+      </w:r>
+      <w:proofErr w:type="spellEnd"/>
+    </w:p>
+    <w:p>
+      <w:pPr>
+        <w:rPr>
+          <w:rFonts w:ascii="Calibri-Italic" w:hAnsi="Calibri-Italic" w:cs="Calibri-Italic"/>
+          <w:i/>
+          <w:iCs/>
+        </w:rPr>
+      </w:pPr>
+      <w:proofErr w:type="spellStart"/>
+      <w:r>
+        <w:t>Pe</w:t>
+      </w:r>
+      <w:proofErr w:type="spellEnd"/>
+      <w:r>
+        <w:t xml:space="preserve"> laptop (in </w:t>
+      </w:r>
+      <w:proofErr w:type="spellStart"/>
+      <w:r>
+        <w:t>Sectie</w:t>
+      </w:r>
+      <w:proofErr w:type="spellEnd"/>
+      <w:r>
+        <w:t xml:space="preserve">) </w:t>
+      </w:r>
+      <w:proofErr w:type="spellStart"/>
+      <w:r>
+        <w:t>aplicatia</w:t>
+      </w:r>
+      <w:proofErr w:type="spellEnd"/>
+      <w:r>
+        <w:t xml:space="preserve"> </w:t>
+      </w:r>
+      <w:proofErr w:type="spellStart"/>
+      <w:r>
+        <w:t>Automatizare</w:t>
+      </w:r>
+      <w:proofErr w:type="spellEnd"/>
+      <w:r>
+        <w:t xml:space="preserve"> </w:t>
+      </w:r>
+      <w:proofErr w:type="spellStart"/>
+      <w:r>
+        <w:t>Cantar</w:t>
+      </w:r>
+      <w:proofErr w:type="spellEnd"/>
+      <w:r>
+        <w:t xml:space="preserve"> </w:t>
+      </w:r>
+      <w:proofErr w:type="spellStart"/>
+      <w:proofErr w:type="gramStart"/>
+      <w:r>
+        <w:t>este</w:t>
+      </w:r>
+      <w:proofErr w:type="spellEnd"/>
+      <w:proofErr w:type="gramEnd"/>
+      <w:r>
+        <w:t xml:space="preserve"> </w:t>
+      </w:r>
+      <w:proofErr w:type="spellStart"/>
+      <w:r>
+        <w:t>instalata</w:t>
+      </w:r>
+      <w:proofErr w:type="spellEnd"/>
+      <w:r>
+        <w:t xml:space="preserve"> in </w:t>
+      </w:r>
+      <w:r>
+        <w:rPr>
+          <w:rFonts w:ascii="Calibri-Italic" w:hAnsi="Calibri-Italic" w:cs="Calibri-Italic"/>
+          <w:i/>
+          <w:iCs/>
+        </w:rPr>
+        <w:t xml:space="preserve">D:\Automatizare </w:t>
+      </w:r>
+      <w:proofErr w:type="spellStart"/>
+      <w:r>
+        <w:rPr>
+          <w:rFonts w:ascii="Calibri-Italic" w:hAnsi="Calibri-Italic" w:cs="Calibri-Italic"/>
+          <w:i/>
+          <w:iCs/>
+        </w:rPr>
+        <w:t>Cantar</w:t>
+      </w:r>
+      <w:proofErr w:type="spellEnd"/>
+      <w:r>
+        <w:rPr>
+          <w:rFonts w:ascii="Calibri-Italic" w:hAnsi="Calibri-Italic" w:cs="Calibri-Italic"/>
+          <w:i/>
+          <w:iCs/>
+        </w:rPr>
+        <w:t xml:space="preserve"> </w:t>
+      </w:r>
+      <w:proofErr w:type="spellStart"/>
+      <w:r>
+        <w:rPr>
+          <w:rFonts w:ascii="Calibri-Italic" w:hAnsi="Calibri-Italic" w:cs="Calibri-Italic"/>
+          <w:i/>
+          <w:iCs/>
+        </w:rPr>
+        <w:t>Bilanciai</w:t>
+      </w:r>
+      <w:proofErr w:type="spellEnd"/>
+    </w:p>
+    <w:p>
+      <w:proofErr w:type="spellStart"/>
+      <w:r>
+        <w:t>Aplicatia</w:t>
+      </w:r>
+      <w:proofErr w:type="spellEnd"/>
+      <w:r>
+        <w:t xml:space="preserve"> </w:t>
+      </w:r>
+      <w:proofErr w:type="spellStart"/>
+      <w:proofErr w:type="gramStart"/>
+      <w:r>
+        <w:t>ce</w:t>
+      </w:r>
+      <w:proofErr w:type="spellEnd"/>
+      <w:proofErr w:type="gramEnd"/>
+      <w:r>
+        <w:t xml:space="preserve"> </w:t>
+      </w:r>
+      <w:proofErr w:type="spellStart"/>
+      <w:r>
+        <w:t>trebuie</w:t>
+      </w:r>
+      <w:proofErr w:type="spellEnd"/>
+      <w:r>
+        <w:t xml:space="preserve"> </w:t>
+      </w:r>
+      <w:proofErr w:type="spellStart"/>
+      <w:r>
+        <w:t>pornita</w:t>
+      </w:r>
+      <w:proofErr w:type="spellEnd"/>
+      <w:r>
+        <w:t xml:space="preserve"> </w:t>
+      </w:r>
+      <w:proofErr w:type="spellStart"/>
+      <w:r>
+        <w:t>este</w:t>
+      </w:r>
+      <w:proofErr w:type="spellEnd"/>
+      <w:r>
+        <w:t xml:space="preserve"> </w:t>
+      </w:r>
+      <w:r>
+        <w:rPr>
+          <w:rFonts w:ascii="Calibri-Italic" w:hAnsi="Calibri-Italic" w:cs="Calibri-Italic"/>
+          <w:i/>
+          <w:iCs/>
+        </w:rPr>
+        <w:t xml:space="preserve">ScalesAutomation.exe </w:t>
+      </w:r>
+      <w:r>
+        <w:t>(</w:t>
+      </w:r>
+      <w:proofErr w:type="spellStart"/>
+      <w:r>
+        <w:t>Scurtatura</w:t>
+      </w:r>
+      <w:proofErr w:type="spellEnd"/>
+      <w:r>
+        <w:t xml:space="preserve"> </w:t>
+      </w:r>
+      <w:proofErr w:type="spellStart"/>
+      <w:r>
+        <w:t>pe</w:t>
+      </w:r>
+      <w:proofErr w:type="spellEnd"/>
+      <w:r>
+        <w:t xml:space="preserve"> Desktop)</w:t>
+      </w:r>
+    </w:p>
+    <w:p>
+      <w:pPr>
+        <w:rPr>
+          <w:rFonts w:ascii="Calibri-Italic" w:hAnsi="Calibri-Italic" w:cs="Calibri-Italic"/>
+          <w:i/>
+          <w:iCs/>
+        </w:rPr>
+      </w:pPr>
+      <w:proofErr w:type="spellStart"/>
+      <w:r>
+        <w:t>Fisierul</w:t>
+      </w:r>
+      <w:proofErr w:type="spellEnd"/>
+      <w:r>
+        <w:t xml:space="preserve"> cu </w:t>
+      </w:r>
+      <w:proofErr w:type="spellStart"/>
+      <w:r>
+        <w:t>definitia</w:t>
+      </w:r>
+      <w:proofErr w:type="spellEnd"/>
+      <w:r>
+        <w:t xml:space="preserve"> </w:t>
+      </w:r>
+      <w:proofErr w:type="spellStart"/>
+      <w:r>
+        <w:t>produselor</w:t>
+      </w:r>
+      <w:proofErr w:type="spellEnd"/>
+      <w:r>
+        <w:t xml:space="preserve"> se </w:t>
+      </w:r>
+      <w:proofErr w:type="spellStart"/>
+      <w:r>
+        <w:t>afla</w:t>
+      </w:r>
+      <w:proofErr w:type="spellEnd"/>
+      <w:r>
+        <w:t xml:space="preserve"> in </w:t>
+      </w:r>
+      <w:r>
+        <w:rPr>
+          <w:rFonts w:ascii="Calibri-Italic" w:hAnsi="Calibri-Italic" w:cs="Calibri-Italic"/>
+          <w:i/>
+          <w:iCs/>
+        </w:rPr>
+        <w:t xml:space="preserve">D:\Automatizare </w:t>
+      </w:r>
+      <w:proofErr w:type="spellStart"/>
+      <w:r>
+        <w:rPr>
+          <w:rFonts w:ascii="Calibri-Italic" w:hAnsi="Calibri-Italic" w:cs="Calibri-Italic"/>
+          <w:i/>
+          <w:iCs/>
+        </w:rPr>
+        <w:t>Cantar</w:t>
+      </w:r>
+      <w:proofErr w:type="spellEnd"/>
+      <w:r>
+        <w:rPr>
+          <w:rFonts w:ascii="Calibri-Italic" w:hAnsi="Calibri-Italic" w:cs="Calibri-Italic"/>
+          <w:i/>
+          <w:iCs/>
+        </w:rPr>
+        <w:t xml:space="preserve"> </w:t>
+      </w:r>
+      <w:proofErr w:type="spellStart"/>
+      <w:r>
+        <w:rPr>
+          <w:rFonts w:ascii="Calibri-Italic" w:hAnsi="Calibri-Italic" w:cs="Calibri-Italic"/>
+          <w:i/>
+          <w:iCs/>
+        </w:rPr>
+        <w:t>Bilanciai</w:t>
+      </w:r>
+      <w:proofErr w:type="spellEnd"/>
+      <w:r>
+        <w:rPr>
+          <w:rFonts w:ascii="Calibri-Italic" w:hAnsi="Calibri-Italic" w:cs="Calibri-Italic"/>
+          <w:i/>
+          <w:iCs/>
+        </w:rPr>
+        <w:t>\CatalogProduse.xml</w:t>
+      </w:r>
+    </w:p>
+    <w:p>
+      <w:pPr>
+        <w:rPr>
+          <w:rFonts w:ascii="Calibri-Italic" w:hAnsi="Calibri-Italic" w:cs="Calibri-Italic"/>
+          <w:i/>
+          <w:iCs/>
+        </w:rPr>
+      </w:pPr>
+      <w:proofErr w:type="spellStart"/>
+      <w:r>
+        <w:t>Pe</w:t>
+      </w:r>
+      <w:proofErr w:type="spellEnd"/>
+      <w:r>
+        <w:t xml:space="preserve"> Server </w:t>
+      </w:r>
+      <w:proofErr w:type="spellStart"/>
+      <w:r>
+        <w:t>locatia</w:t>
+      </w:r>
+      <w:proofErr w:type="spellEnd"/>
+      <w:r>
+        <w:t xml:space="preserve"> </w:t>
+      </w:r>
+      <w:proofErr w:type="spellStart"/>
+      <w:r>
+        <w:t>este</w:t>
+      </w:r>
+      <w:proofErr w:type="spellEnd"/>
+      <w:r>
+        <w:t xml:space="preserve"> </w:t>
+      </w:r>
+      <w:proofErr w:type="spellStart"/>
+      <w:proofErr w:type="gramStart"/>
+      <w:r>
+        <w:rPr>
+          <w:rFonts w:ascii="Calibri-Italic" w:hAnsi="Calibri-Italic" w:cs="Calibri-Italic"/>
+          <w:i/>
+          <w:iCs/>
+        </w:rPr>
+        <w:t>Tranzit</w:t>
+      </w:r>
+      <w:proofErr w:type="spellEnd"/>
+      <w:r>
+        <w:rPr>
+          <w:rFonts w:ascii="Calibri-Italic" w:hAnsi="Calibri-Italic" w:cs="Calibri-Italic"/>
+          <w:i/>
+          <w:iCs/>
+        </w:rPr>
+        <w:t>(</w:t>
+      </w:r>
+      <w:proofErr w:type="gramEnd"/>
+      <w:r>
+        <w:rPr>
+          <w:rFonts w:ascii="Calibri-Italic" w:hAnsi="Calibri-Italic" w:cs="Calibri-Italic"/>
+          <w:i/>
+          <w:iCs/>
+        </w:rPr>
+        <w:t>//Euro01ws03)/</w:t>
+      </w:r>
+      <w:proofErr w:type="spellStart"/>
+      <w:r>
+        <w:rPr>
+          <w:rFonts w:ascii="Calibri-Italic" w:hAnsi="Calibri-Italic" w:cs="Calibri-Italic"/>
+          <w:i/>
+          <w:iCs/>
+        </w:rPr>
+        <w:t>Metrologie</w:t>
+      </w:r>
+      <w:proofErr w:type="spellEnd"/>
+    </w:p>
+    <w:p>
+      <w:pPr>
+        <w:rPr>
+          <w:rFonts w:ascii="Calibri-Italic" w:hAnsi="Calibri-Italic" w:cs="Calibri-Italic"/>
+          <w:i/>
+          <w:iCs/>
+        </w:rPr>
+      </w:pPr>
+      <w:proofErr w:type="spellStart"/>
+      <w:r>
+        <w:t>Aplicatia</w:t>
+      </w:r>
+      <w:proofErr w:type="spellEnd"/>
+      <w:r>
+        <w:t xml:space="preserve"> Excel </w:t>
+      </w:r>
+      <w:proofErr w:type="spellStart"/>
+      <w:proofErr w:type="gramStart"/>
+      <w:r>
+        <w:t>ce</w:t>
+      </w:r>
+      <w:proofErr w:type="spellEnd"/>
+      <w:proofErr w:type="gramEnd"/>
+      <w:r>
+        <w:t xml:space="preserve"> </w:t>
+      </w:r>
+      <w:proofErr w:type="spellStart"/>
+      <w:r>
+        <w:t>trebuie</w:t>
+      </w:r>
+      <w:proofErr w:type="spellEnd"/>
+      <w:r>
+        <w:t xml:space="preserve"> </w:t>
+      </w:r>
+      <w:proofErr w:type="spellStart"/>
+      <w:r>
+        <w:t>pornita</w:t>
+      </w:r>
+      <w:proofErr w:type="spellEnd"/>
+      <w:r>
+        <w:t xml:space="preserve"> </w:t>
+      </w:r>
+      <w:proofErr w:type="spellStart"/>
+      <w:r>
+        <w:t>este</w:t>
+      </w:r>
+      <w:proofErr w:type="spellEnd"/>
+      <w:r>
+        <w:t xml:space="preserve"> </w:t>
+      </w:r>
+      <w:r>
+        <w:rPr>
+          <w:rFonts w:ascii="Calibri-Italic" w:hAnsi="Calibri-Italic" w:cs="Calibri-Italic"/>
+          <w:i/>
+          <w:iCs/>
+        </w:rPr>
+        <w:t>CentralizatorMasuratori.xlsm</w:t>
+      </w:r>
+    </w:p>
+    <w:p>
+      <w:pPr>
+        <w:rPr>
+          <w:rFonts w:ascii="Calibri-Italic" w:hAnsi="Calibri-Italic" w:cs="Calibri-Italic"/>
+          <w:i/>
+          <w:iCs/>
+        </w:rPr>
+      </w:pPr>
+      <w:proofErr w:type="spellStart"/>
+      <w:r>
+        <w:t>Fisierele</w:t>
+      </w:r>
+      <w:proofErr w:type="spellEnd"/>
+      <w:r>
+        <w:t xml:space="preserve"> cu </w:t>
+      </w:r>
+      <w:proofErr w:type="spellStart"/>
+      <w:r>
+        <w:t>datele</w:t>
+      </w:r>
+      <w:proofErr w:type="spellEnd"/>
+      <w:r>
+        <w:t xml:space="preserve"> </w:t>
+      </w:r>
+      <w:proofErr w:type="spellStart"/>
+      <w:r>
+        <w:t>inregistrate</w:t>
+      </w:r>
+      <w:proofErr w:type="spellEnd"/>
+      <w:r>
+        <w:t xml:space="preserve"> se </w:t>
+      </w:r>
+      <w:proofErr w:type="spellStart"/>
+      <w:r>
+        <w:t>afla</w:t>
+      </w:r>
+      <w:proofErr w:type="spellEnd"/>
+      <w:r>
+        <w:t xml:space="preserve"> in: </w:t>
+      </w:r>
+      <w:proofErr w:type="spellStart"/>
+      <w:proofErr w:type="gramStart"/>
+      <w:r>
+        <w:rPr>
+          <w:rFonts w:ascii="Calibri-Italic" w:hAnsi="Calibri-Italic" w:cs="Calibri-Italic"/>
+          <w:i/>
+          <w:iCs/>
+        </w:rPr>
+        <w:t>Tranzit</w:t>
+      </w:r>
+      <w:proofErr w:type="spellEnd"/>
+      <w:r>
+        <w:rPr>
+          <w:rFonts w:ascii="Calibri-Italic" w:hAnsi="Calibri-Italic" w:cs="Calibri-Italic"/>
+          <w:i/>
+          <w:iCs/>
+        </w:rPr>
+        <w:t>(</w:t>
+      </w:r>
+      <w:proofErr w:type="gramEnd"/>
+      <w:r>
+        <w:rPr>
+          <w:rFonts w:ascii="Calibri-Italic" w:hAnsi="Calibri-Italic" w:cs="Calibri-Italic"/>
+          <w:i/>
+          <w:iCs/>
+        </w:rPr>
+        <w:t>//Euro01ws03)\</w:t>
+      </w:r>
+      <w:proofErr w:type="spellStart"/>
+      <w:r>
+        <w:rPr>
+          <w:rFonts w:ascii="Calibri-Italic" w:hAnsi="Calibri-Italic" w:cs="Calibri-Italic"/>
+          <w:i/>
+          <w:iCs/>
+        </w:rPr>
+        <w:t>Metrologie</w:t>
+      </w:r>
+      <w:proofErr w:type="spellEnd"/>
+      <w:r>
+        <w:rPr>
+          <w:rFonts w:ascii="Calibri-Italic" w:hAnsi="Calibri-Italic" w:cs="Calibri-Italic"/>
+          <w:i/>
+          <w:iCs/>
+        </w:rPr>
+        <w:t>\</w:t>
+      </w:r>
+      <w:proofErr w:type="spellStart"/>
+      <w:r>
+        <w:rPr>
+          <w:rFonts w:ascii="Calibri-Italic" w:hAnsi="Calibri-Italic" w:cs="Calibri-Italic"/>
+          <w:i/>
+          <w:iCs/>
+        </w:rPr>
+        <w:t>CSVServer</w:t>
+      </w:r>
+      <w:proofErr w:type="spellEnd"/>
+    </w:p>
+    <w:p>
+      <w:pPr>
+        <w:rPr>
+          <w:rFonts w:ascii="Calibri-Italic" w:hAnsi="Calibri-Italic" w:cs="Calibri-Italic"/>
+          <w:i/>
+          <w:iCs/>
+        </w:rPr>
+      </w:pPr>
+      <w:proofErr w:type="spellStart"/>
+      <w:r>
+        <w:t>Arhivele</w:t>
+      </w:r>
+      <w:proofErr w:type="spellEnd"/>
+      <w:r>
+        <w:t xml:space="preserve"> </w:t>
+      </w:r>
+      <w:proofErr w:type="spellStart"/>
+      <w:r>
+        <w:t>manuale</w:t>
+      </w:r>
+      <w:proofErr w:type="spellEnd"/>
+      <w:r>
+        <w:t xml:space="preserve"> </w:t>
+      </w:r>
+      <w:proofErr w:type="spellStart"/>
+      <w:r>
+        <w:t>vor</w:t>
+      </w:r>
+      <w:proofErr w:type="spellEnd"/>
+      <w:r>
+        <w:t xml:space="preserve"> fi create in </w:t>
+      </w:r>
+      <w:proofErr w:type="spellStart"/>
+      <w:r>
+        <w:t>cate</w:t>
+      </w:r>
+      <w:proofErr w:type="spellEnd"/>
+      <w:r>
+        <w:t xml:space="preserve"> </w:t>
+      </w:r>
+      <w:proofErr w:type="gramStart"/>
+      <w:r>
+        <w:t>un</w:t>
+      </w:r>
+      <w:proofErr w:type="gramEnd"/>
+      <w:r>
+        <w:t xml:space="preserve"> folder </w:t>
+      </w:r>
+      <w:proofErr w:type="spellStart"/>
+      <w:r>
+        <w:t>separat</w:t>
+      </w:r>
+      <w:proofErr w:type="spellEnd"/>
+      <w:r>
+        <w:t xml:space="preserve"> </w:t>
+      </w:r>
+      <w:proofErr w:type="spellStart"/>
+      <w:r>
+        <w:t>separat</w:t>
+      </w:r>
+      <w:proofErr w:type="spellEnd"/>
+      <w:r>
+        <w:t xml:space="preserve"> in </w:t>
+      </w:r>
+      <w:r>
+        <w:rPr>
+          <w:rFonts w:ascii="Calibri-Italic" w:hAnsi="Calibri-Italic" w:cs="Calibri-Italic"/>
+          <w:i/>
+          <w:iCs/>
+        </w:rPr>
+        <w:t xml:space="preserve">D:\Automatizare </w:t>
+      </w:r>
+      <w:proofErr w:type="spellStart"/>
+      <w:r>
+        <w:rPr>
+          <w:rFonts w:ascii="Calibri-Italic" w:hAnsi="Calibri-Italic" w:cs="Calibri-Italic"/>
+          <w:i/>
+          <w:iCs/>
+        </w:rPr>
+        <w:t>Cantar</w:t>
+      </w:r>
+      <w:proofErr w:type="spellEnd"/>
+      <w:r>
+        <w:rPr>
+          <w:rFonts w:ascii="Calibri-Italic" w:hAnsi="Calibri-Italic" w:cs="Calibri-Italic"/>
+          <w:i/>
+          <w:iCs/>
+        </w:rPr>
+        <w:t xml:space="preserve"> </w:t>
+      </w:r>
+      <w:proofErr w:type="spellStart"/>
+      <w:r>
+        <w:rPr>
+          <w:rFonts w:ascii="Calibri-Italic" w:hAnsi="Calibri-Italic" w:cs="Calibri-Italic"/>
+          <w:i/>
+          <w:iCs/>
+        </w:rPr>
+        <w:t>Bilanciai</w:t>
+      </w:r>
+      <w:proofErr w:type="spellEnd"/>
+      <w:r>
+        <w:rPr>
+          <w:rFonts w:ascii="Calibri-Italic" w:hAnsi="Calibri-Italic" w:cs="Calibri-Italic"/>
+          <w:i/>
+          <w:iCs/>
+        </w:rPr>
+        <w:t>\</w:t>
+      </w:r>
+      <w:proofErr w:type="spellStart"/>
+      <w:r>
+        <w:rPr>
+          <w:rFonts w:ascii="Calibri-Italic" w:hAnsi="Calibri-Italic" w:cs="Calibri-Italic"/>
+          <w:i/>
+          <w:iCs/>
+        </w:rPr>
+        <w:t>Arhiva</w:t>
+      </w:r>
+      <w:proofErr w:type="spellEnd"/>
+      <w:r>
+        <w:rPr>
+          <w:rFonts w:ascii="Calibri-Italic" w:hAnsi="Calibri-Italic" w:cs="Calibri-Italic"/>
+          <w:i/>
+          <w:iCs/>
+        </w:rPr>
+        <w:t>\</w:t>
+      </w:r>
+    </w:p>
+    <w:p>
+      <w:pPr>
+        <w:pStyle w:val="Title"/>
+      </w:pPr>
+      <w:proofErr w:type="spellStart"/>
+      <w:r>
+        <w:t>Arhivare</w:t>
+      </w:r>
+      <w:proofErr w:type="spellEnd"/>
+    </w:p>
+    <w:p>
+      <w:proofErr w:type="spellStart"/>
+      <w:r>
+        <w:t>Pentru</w:t>
+      </w:r>
+      <w:proofErr w:type="spellEnd"/>
+      <w:r>
+        <w:t xml:space="preserve"> </w:t>
+      </w:r>
+      <w:proofErr w:type="spellStart"/>
+      <w:r>
+        <w:t>arhivare</w:t>
+      </w:r>
+      <w:proofErr w:type="spellEnd"/>
+      <w:r>
+        <w:t xml:space="preserve"> se </w:t>
+      </w:r>
+      <w:proofErr w:type="spellStart"/>
+      <w:r>
+        <w:t>vor</w:t>
+      </w:r>
+      <w:proofErr w:type="spellEnd"/>
+      <w:r>
+        <w:t xml:space="preserve"> </w:t>
+      </w:r>
+      <w:proofErr w:type="spellStart"/>
+      <w:r>
+        <w:t>urma</w:t>
+      </w:r>
+      <w:proofErr w:type="spellEnd"/>
+      <w:r>
+        <w:t xml:space="preserve"> </w:t>
+      </w:r>
+      <w:proofErr w:type="spellStart"/>
+      <w:r>
+        <w:t>pasii</w:t>
+      </w:r>
+      <w:proofErr w:type="spellEnd"/>
+      <w:r>
+        <w:t>:</w:t>
+      </w:r>
+    </w:p>
+    <w:p>
+      <w:r>
+        <w:t xml:space="preserve">1) Se </w:t>
+      </w:r>
+      <w:proofErr w:type="spellStart"/>
+      <w:proofErr w:type="gramStart"/>
+      <w:r>
+        <w:t>va</w:t>
+      </w:r>
+      <w:proofErr w:type="spellEnd"/>
+      <w:proofErr w:type="gramEnd"/>
+      <w:r>
+        <w:t xml:space="preserve"> </w:t>
+      </w:r>
+      <w:proofErr w:type="spellStart"/>
+      <w:r>
+        <w:t>crea</w:t>
+      </w:r>
+      <w:proofErr w:type="spellEnd"/>
+      <w:r>
+        <w:t xml:space="preserve"> un folder </w:t>
+      </w:r>
+      <w:proofErr w:type="spellStart"/>
+      <w:r>
+        <w:t>nou</w:t>
+      </w:r>
+      <w:proofErr w:type="spellEnd"/>
+      <w:r>
+        <w:t xml:space="preserve"> (De ex: </w:t>
+      </w:r>
+      <w:r>
+        <w:rPr>
+          <w:rFonts w:ascii="Calibri-Italic" w:hAnsi="Calibri-Italic" w:cs="Calibri-Italic"/>
+          <w:i/>
+          <w:iCs/>
+        </w:rPr>
+        <w:t>2019</w:t>
+      </w:r>
+      <w:r>
+        <w:t xml:space="preserve">), </w:t>
+      </w:r>
+      <w:proofErr w:type="spellStart"/>
+      <w:r>
+        <w:t>în</w:t>
+      </w:r>
+      <w:proofErr w:type="spellEnd"/>
+      <w:r>
+        <w:t xml:space="preserve"> </w:t>
+      </w:r>
+      <w:proofErr w:type="spellStart"/>
+      <w:r>
+        <w:t>folderul</w:t>
+      </w:r>
+      <w:proofErr w:type="spellEnd"/>
+      <w:r>
+        <w:t xml:space="preserve"> de </w:t>
+      </w:r>
+      <w:proofErr w:type="spellStart"/>
+      <w:r>
+        <w:t>arhivă</w:t>
+      </w:r>
+      <w:proofErr w:type="spellEnd"/>
+    </w:p>
+    <w:p>
+      <w:pPr>
+        <w:rPr>
+          <w:rFonts w:ascii="Calibri-Italic" w:hAnsi="Calibri-Italic" w:cs="Calibri-Italic"/>
+          <w:i/>
+          <w:iCs/>
+        </w:rPr>
+      </w:pPr>
+      <w:r>
+        <w:t xml:space="preserve">2) Se </w:t>
+      </w:r>
+      <w:proofErr w:type="spellStart"/>
+      <w:r>
+        <w:t>vor</w:t>
+      </w:r>
+      <w:proofErr w:type="spellEnd"/>
+      <w:r>
+        <w:t xml:space="preserve"> </w:t>
+      </w:r>
+      <w:proofErr w:type="spellStart"/>
+      <w:r>
+        <w:t>copia</w:t>
+      </w:r>
+      <w:proofErr w:type="spellEnd"/>
+      <w:r>
+        <w:t xml:space="preserve"> </w:t>
+      </w:r>
+      <w:proofErr w:type="spellStart"/>
+      <w:r>
+        <w:t>în</w:t>
+      </w:r>
+      <w:proofErr w:type="spellEnd"/>
+      <w:r>
+        <w:t xml:space="preserve"> </w:t>
+      </w:r>
+      <w:proofErr w:type="spellStart"/>
+      <w:r>
+        <w:t>totalitate</w:t>
+      </w:r>
+      <w:proofErr w:type="spellEnd"/>
+      <w:r>
+        <w:t xml:space="preserve"> din </w:t>
+      </w:r>
+      <w:proofErr w:type="spellStart"/>
+      <w:r>
+        <w:t>locația</w:t>
+      </w:r>
+      <w:proofErr w:type="spellEnd"/>
+      <w:r>
+        <w:t xml:space="preserve"> de </w:t>
+      </w:r>
+      <w:proofErr w:type="spellStart"/>
+      <w:r>
+        <w:t>instalare</w:t>
+      </w:r>
+      <w:proofErr w:type="spellEnd"/>
+      <w:r>
+        <w:t xml:space="preserve"> </w:t>
+      </w:r>
+      <w:proofErr w:type="gramStart"/>
+      <w:r>
+        <w:t>a</w:t>
+      </w:r>
+      <w:proofErr w:type="gramEnd"/>
+      <w:r>
+        <w:t xml:space="preserve"> </w:t>
+      </w:r>
+      <w:proofErr w:type="spellStart"/>
+      <w:r>
+        <w:t>aplicatiei</w:t>
+      </w:r>
+      <w:proofErr w:type="spellEnd"/>
+      <w:r>
+        <w:t xml:space="preserve"> </w:t>
+      </w:r>
+      <w:r>
+        <w:rPr>
+          <w:rFonts w:ascii="Calibri-Italic" w:hAnsi="Calibri-Italic" w:cs="Calibri-Italic"/>
+          <w:i/>
+          <w:iCs/>
+        </w:rPr>
+        <w:t xml:space="preserve">(D:\Automatizare </w:t>
+      </w:r>
+      <w:proofErr w:type="spellStart"/>
+      <w:r>
+        <w:rPr>
+          <w:rFonts w:ascii="Calibri-Italic" w:hAnsi="Calibri-Italic" w:cs="Calibri-Italic"/>
+          <w:i/>
+          <w:iCs/>
+        </w:rPr>
+        <w:t>Cantar</w:t>
+      </w:r>
+      <w:proofErr w:type="spellEnd"/>
+      <w:r>
+        <w:rPr>
+          <w:rFonts w:ascii="Calibri-Italic" w:hAnsi="Calibri-Italic" w:cs="Calibri-Italic"/>
+          <w:i/>
+          <w:iCs/>
+        </w:rPr>
+        <w:t xml:space="preserve"> </w:t>
+      </w:r>
+      <w:proofErr w:type="spellStart"/>
+      <w:r>
+        <w:rPr>
+          <w:rFonts w:ascii="Calibri-Italic" w:hAnsi="Calibri-Italic" w:cs="Calibri-Italic"/>
+          <w:i/>
+          <w:iCs/>
+        </w:rPr>
+        <w:t>Bilanciai</w:t>
+      </w:r>
+      <w:proofErr w:type="spellEnd"/>
+      <w:r>
+        <w:rPr>
+          <w:rFonts w:ascii="Calibri-Italic" w:hAnsi="Calibri-Italic" w:cs="Calibri-Italic"/>
+          <w:i/>
+          <w:iCs/>
+        </w:rPr>
+        <w:t xml:space="preserve">) </w:t>
+      </w:r>
+      <w:proofErr w:type="spellStart"/>
+      <w:r>
+        <w:t>folderele</w:t>
+      </w:r>
+      <w:proofErr w:type="spellEnd"/>
+      <w:r>
+        <w:rPr>
+          <w:rFonts w:ascii="Calibri-Italic" w:hAnsi="Calibri-Italic" w:cs="Calibri-Italic"/>
+          <w:i/>
+          <w:iCs/>
+        </w:rPr>
+        <w:t xml:space="preserve">: </w:t>
+      </w:r>
+      <w:proofErr w:type="spellStart"/>
+      <w:r>
+        <w:rPr>
+          <w:rFonts w:ascii="Calibri-Italic" w:hAnsi="Calibri-Italic" w:cs="Calibri-Italic"/>
+          <w:i/>
+          <w:iCs/>
+        </w:rPr>
+        <w:t>CSVBackup</w:t>
+      </w:r>
+      <w:proofErr w:type="spellEnd"/>
+      <w:r>
+        <w:rPr>
+          <w:rFonts w:ascii="Calibri-Italic" w:hAnsi="Calibri-Italic" w:cs="Calibri-Italic"/>
+          <w:i/>
+          <w:iCs/>
+        </w:rPr>
+        <w:t>,</w:t>
+      </w:r>
+    </w:p>
+    <w:p>
+      <w:pPr>
+        <w:rPr>
+          <w:rFonts w:ascii="Calibri-Italic" w:hAnsi="Calibri-Italic" w:cs="Calibri-Italic"/>
+          <w:i/>
+          <w:iCs/>
+        </w:rPr>
+      </w:pPr>
+      <w:proofErr w:type="spellStart"/>
+      <w:r>
+        <w:rPr>
+          <w:rFonts w:ascii="Calibri-Italic" w:hAnsi="Calibri-Italic" w:cs="Calibri-Italic"/>
+          <w:i/>
+          <w:iCs/>
+        </w:rPr>
+        <w:t>CSVOutput</w:t>
+      </w:r>
+      <w:proofErr w:type="spellEnd"/>
+      <w:r>
+        <w:rPr>
+          <w:rFonts w:ascii="Calibri-Italic" w:hAnsi="Calibri-Italic" w:cs="Calibri-Italic"/>
+          <w:i/>
+          <w:iCs/>
+        </w:rPr>
+        <w:t>, Logs</w:t>
+      </w:r>
+      <w:bookmarkStart w:id="8" w:name="_GoBack"/>
+      <w:bookmarkEnd w:id="8"/>
+    </w:p>
+    <w:p>
+      <w:r>
+        <w:t xml:space="preserve">3) </w:t>
+      </w:r>
+      <w:proofErr w:type="spellStart"/>
+      <w:r>
+        <w:t>După</w:t>
+      </w:r>
+      <w:proofErr w:type="spellEnd"/>
+      <w:r>
+        <w:t xml:space="preserve"> </w:t>
+      </w:r>
+      <w:proofErr w:type="spellStart"/>
+      <w:proofErr w:type="gramStart"/>
+      <w:r>
+        <w:t>ce</w:t>
+      </w:r>
+      <w:proofErr w:type="spellEnd"/>
+      <w:proofErr w:type="gramEnd"/>
+      <w:r>
+        <w:t xml:space="preserve"> </w:t>
+      </w:r>
+      <w:proofErr w:type="spellStart"/>
+      <w:r>
+        <w:t>folderele</w:t>
+      </w:r>
+      <w:proofErr w:type="spellEnd"/>
+      <w:r>
+        <w:t xml:space="preserve"> au </w:t>
+      </w:r>
+      <w:proofErr w:type="spellStart"/>
+      <w:r>
+        <w:t>fost</w:t>
+      </w:r>
+      <w:proofErr w:type="spellEnd"/>
+      <w:r>
+        <w:t xml:space="preserve"> </w:t>
+      </w:r>
+      <w:proofErr w:type="spellStart"/>
+      <w:r>
+        <w:t>transferate</w:t>
+      </w:r>
+      <w:proofErr w:type="spellEnd"/>
+      <w:r>
+        <w:t xml:space="preserve"> </w:t>
+      </w:r>
+      <w:proofErr w:type="spellStart"/>
+      <w:r>
+        <w:t>în</w:t>
+      </w:r>
+      <w:proofErr w:type="spellEnd"/>
+      <w:r>
+        <w:t xml:space="preserve"> </w:t>
+      </w:r>
+      <w:proofErr w:type="spellStart"/>
+      <w:r>
+        <w:t>folderul</w:t>
+      </w:r>
+      <w:proofErr w:type="spellEnd"/>
+      <w:r>
+        <w:t xml:space="preserve"> de </w:t>
+      </w:r>
+      <w:proofErr w:type="spellStart"/>
+      <w:r>
+        <w:t>arhiva</w:t>
+      </w:r>
+      <w:proofErr w:type="spellEnd"/>
+      <w:r>
+        <w:t xml:space="preserve">, se pot </w:t>
+      </w:r>
+      <w:proofErr w:type="spellStart"/>
+      <w:r>
+        <w:t>sterge</w:t>
+      </w:r>
+      <w:proofErr w:type="spellEnd"/>
+      <w:r>
+        <w:t xml:space="preserve"> din </w:t>
+      </w:r>
+      <w:proofErr w:type="spellStart"/>
+      <w:r>
+        <w:t>locația</w:t>
+      </w:r>
+      <w:proofErr w:type="spellEnd"/>
+      <w:r>
+        <w:t xml:space="preserve"> de </w:t>
+      </w:r>
+      <w:proofErr w:type="spellStart"/>
+      <w:r>
+        <w:t>instalare</w:t>
+      </w:r>
+      <w:proofErr w:type="spellEnd"/>
+      <w:r>
+        <w:t xml:space="preserve"> a </w:t>
+      </w:r>
+      <w:proofErr w:type="spellStart"/>
+      <w:r>
+        <w:t>aplicației</w:t>
+      </w:r>
+      <w:proofErr w:type="spellEnd"/>
+      <w:r>
+        <w:t xml:space="preserve"> </w:t>
+      </w:r>
+      <w:proofErr w:type="spellStart"/>
+      <w:r>
+        <w:t>fisierele</w:t>
+      </w:r>
+      <w:proofErr w:type="spellEnd"/>
+      <w:r>
+        <w:t xml:space="preserve"> cu</w:t>
+      </w:r>
+    </w:p>
+    <w:p>
+      <w:proofErr w:type="spellStart"/>
+      <w:proofErr w:type="gramStart"/>
+      <w:r>
+        <w:t>masuratori</w:t>
+      </w:r>
+      <w:proofErr w:type="spellEnd"/>
+      <w:proofErr w:type="gramEnd"/>
+      <w:r>
+        <w:t xml:space="preserve"> </w:t>
+      </w:r>
+      <w:proofErr w:type="spellStart"/>
+      <w:r>
+        <w:t>nedorite</w:t>
+      </w:r>
+      <w:proofErr w:type="spellEnd"/>
+      <w:r>
+        <w:t xml:space="preserve"> din </w:t>
+      </w:r>
+      <w:proofErr w:type="spellStart"/>
+      <w:r>
+        <w:t>folderele</w:t>
+      </w:r>
+      <w:proofErr w:type="spellEnd"/>
+      <w:r>
+        <w:t xml:space="preserve"> </w:t>
+      </w:r>
+      <w:proofErr w:type="spellStart"/>
+      <w:r>
+        <w:t>ce</w:t>
+      </w:r>
+      <w:proofErr w:type="spellEnd"/>
+      <w:r>
+        <w:t xml:space="preserve"> au </w:t>
+      </w:r>
+      <w:proofErr w:type="spellStart"/>
+      <w:r>
+        <w:t>fost</w:t>
+      </w:r>
+      <w:proofErr w:type="spellEnd"/>
+      <w:r>
+        <w:t xml:space="preserve"> </w:t>
+      </w:r>
+      <w:proofErr w:type="spellStart"/>
+      <w:r>
+        <w:t>arhivate</w:t>
+      </w:r>
+      <w:proofErr w:type="spellEnd"/>
+      <w:r>
+        <w:t>.</w:t>
+      </w:r>
+    </w:p>
+    <w:p>
+      <w:pPr>
+        <w:rPr>
+          <w:lang w:val="ro-RO"/>
+        </w:rPr>
+      </w:pPr>
+      <w:proofErr w:type="spellStart"/>
+      <w:r>
+        <w:t>În</w:t>
+      </w:r>
+      <w:proofErr w:type="spellEnd"/>
+      <w:r>
+        <w:t xml:space="preserve"> mod similar se </w:t>
+      </w:r>
+      <w:proofErr w:type="spellStart"/>
+      <w:r>
+        <w:t>poate</w:t>
+      </w:r>
+      <w:proofErr w:type="spellEnd"/>
+      <w:r>
+        <w:t xml:space="preserve"> </w:t>
+      </w:r>
+      <w:proofErr w:type="spellStart"/>
+      <w:r>
+        <w:t>arhiva</w:t>
+      </w:r>
+      <w:proofErr w:type="spellEnd"/>
+      <w:r>
+        <w:t xml:space="preserve"> </w:t>
+      </w:r>
+      <w:proofErr w:type="spellStart"/>
+      <w:r>
+        <w:t>pe</w:t>
+      </w:r>
+      <w:proofErr w:type="spellEnd"/>
+      <w:r>
+        <w:t xml:space="preserve"> server </w:t>
+      </w:r>
+      <w:proofErr w:type="spellStart"/>
+      <w:r>
+        <w:t>folderul</w:t>
+      </w:r>
+      <w:proofErr w:type="spellEnd"/>
+      <w:r>
+        <w:t xml:space="preserve"> </w:t>
+      </w:r>
+      <w:proofErr w:type="spellStart"/>
+      <w:r>
+        <w:rPr>
+          <w:rFonts w:ascii="Calibri-Italic" w:hAnsi="Calibri-Italic" w:cs="Calibri-Italic"/>
+          <w:i/>
+          <w:iCs/>
+        </w:rPr>
+        <w:t>CSVServer</w:t>
+      </w:r>
+      <w:proofErr w:type="spellEnd"/>
     </w:p>
     <w:sectPr>
       <w:pgSz w:w="12240" w:h="15840"/>
@@ -5534,6 +7723,7 @@
   <w:style w:type="character" w:default="1" w:styleId="DefaultParagraphFont">
     <w:name w:val="Default Paragraph Font"/>
     <w:uiPriority w:val="1"/>
+    <w:semiHidden/>
     <w:unhideWhenUsed/>
   </w:style>
   <w:style w:type="table" w:default="1" w:styleId="TableNormal">
@@ -5998,6 +8188,25 @@
       <w:szCs w:val="26"/>
     </w:rPr>
   </w:style>
+  <w:style w:type="paragraph" w:styleId="Caption">
+    <w:name w:val="caption"/>
+    <w:basedOn w:val="Normal"/>
+    <w:next w:val="Normal"/>
+    <w:uiPriority w:val="35"/>
+    <w:unhideWhenUsed/>
+    <w:qFormat/>
+    <w:rsid w:val="007C55B8"/>
+    <w:pPr>
+      <w:spacing w:line="240" w:lineRule="auto"/>
+    </w:pPr>
+    <w:rPr>
+      <w:b/>
+      <w:bCs/>
+      <w:color w:val="4F81BD" w:themeColor="accent1"/>
+      <w:sz w:val="18"/>
+      <w:szCs w:val="18"/>
+    </w:rPr>
+  </w:style>
 </w:styles>
 </file>
 
@@ -6233,6 +8442,7 @@
   <w:style w:type="character" w:default="1" w:styleId="DefaultParagraphFont">
     <w:name w:val="Default Paragraph Font"/>
     <w:uiPriority w:val="1"/>
+    <w:semiHidden/>
     <w:unhideWhenUsed/>
   </w:style>
   <w:style w:type="table" w:default="1" w:styleId="TableNormal">
@@ -6697,6 +8907,25 @@
       <w:szCs w:val="26"/>
     </w:rPr>
   </w:style>
+  <w:style w:type="paragraph" w:styleId="Caption">
+    <w:name w:val="caption"/>
+    <w:basedOn w:val="Normal"/>
+    <w:next w:val="Normal"/>
+    <w:uiPriority w:val="35"/>
+    <w:unhideWhenUsed/>
+    <w:qFormat/>
+    <w:rsid w:val="007C55B8"/>
+    <w:pPr>
+      <w:spacing w:line="240" w:lineRule="auto"/>
+    </w:pPr>
+    <w:rPr>
+      <w:b/>
+      <w:bCs/>
+      <w:color w:val="4F81BD" w:themeColor="accent1"/>
+      <w:sz w:val="18"/>
+      <w:szCs w:val="18"/>
+    </w:rPr>
+  </w:style>
 </w:styles>
 </file>
 
@@ -6764,35 +8993,6 @@
         </w:p>
       </w:docPartBody>
     </w:docPart>
-    <w:docPart>
-      <w:docPartPr>
-        <w:name w:val="D6537FAF4A3B49C0B1EB9A1968E1E670"/>
-        <w:category>
-          <w:name w:val="General"/>
-          <w:gallery w:val="placeholder"/>
-        </w:category>
-        <w:types>
-          <w:type w:val="bbPlcHdr"/>
-        </w:types>
-        <w:behaviors>
-          <w:behavior w:val="content"/>
-        </w:behaviors>
-        <w:guid w:val="{566595FB-BF81-45AE-AFD6-5DBCD19132F3}"/>
-      </w:docPartPr>
-      <w:docPartBody>
-        <w:p>
-          <w:pPr>
-            <w:pStyle w:val="D6537FAF4A3B49C0B1EB9A1968E1E670"/>
-          </w:pPr>
-          <w:r>
-            <w:rPr>
-              <w:color w:val="4F81BD" w:themeColor="accent1"/>
-            </w:rPr>
-            <w:t>[Pick the date]</w:t>
-          </w:r>
-        </w:p>
-      </w:docPartBody>
-    </w:docPart>
   </w:docParts>
 </w:glossaryDocument>
 </file>
@@ -6848,6 +9048,14 @@
     <w:pitch w:val="variable"/>
     <w:sig w:usb0="E1002EFF" w:usb1="C000605B" w:usb2="00000029" w:usb3="00000000" w:csb0="000101FF" w:csb1="00000000"/>
   </w:font>
+  <w:font w:name="Calibri-Italic">
+    <w:panose1 w:val="00000000000000000000"/>
+    <w:charset w:val="00"/>
+    <w:family w:val="auto"/>
+    <w:notTrueType/>
+    <w:pitch w:val="default"/>
+    <w:sig w:usb0="00000003" w:usb1="00000000" w:usb2="00000000" w:usb3="00000000" w:csb0="00000001" w:csb1="00000000"/>
+  </w:font>
 </w:fonts>
 </file>
 
@@ -6865,8 +9073,11 @@
   </w:compat>
   <w:rsids>
     <w:rsidRoot w:val="00AF68CF"/>
+    <w:rsid w:val="00175B3D"/>
     <w:rsid w:val="00AF68CF"/>
+    <w:rsid w:val="00C33CD0"/>
     <w:rsid w:val="00C3526F"/>
+    <w:rsid w:val="00D70627"/>
   </w:rsids>
   <m:mathPr>
     <m:mathFont m:val="Cambria Math"/>
@@ -7624,7 +9835,7 @@
 </file>
 
 <file path=customXml/itemProps2.xml><?xml version="1.0" encoding="utf-8"?>
-<ds:datastoreItem xmlns:ds="http://schemas.openxmlformats.org/officeDocument/2006/customXml" ds:itemID="{88863901-6452-4583-AB84-A72753C2C8CC}">
+<ds:datastoreItem xmlns:ds="http://schemas.openxmlformats.org/officeDocument/2006/customXml" ds:itemID="{D0B922CC-D5C8-41A0-96CE-23659D54C578}">
   <ds:schemaRefs>
     <ds:schemaRef ds:uri="http://schemas.openxmlformats.org/officeDocument/2006/bibliography"/>
   </ds:schemaRefs>

</xml_diff>

<commit_message>
Update documentatie cu exemplu pentru editari manuale.
</commit_message>
<xml_diff>
--- a/Distribution/Server/Manual - Automatizare Cantar.docx
+++ b/Distribution/Server/Manual - Automatizare Cantar.docx
@@ -21,6 +21,8 @@
         </w:rPr>
       </w:sdtEndPr>
       <w:sdtContent>
+        <w:bookmarkStart w:id="0" w:name="_GoBack" w:displacedByCustomXml="prev"/>
+        <w:bookmarkEnd w:id="0" w:displacedByCustomXml="prev"/>
         <w:tbl>
           <w:tblPr>
             <w:tblpPr w:leftFromText="187" w:rightFromText="187" w:horzAnchor="margin" w:tblpXSpec="center" w:tblpY="2881"/>
@@ -240,9 +242,6 @@
                   </w:rPr>
                   <w:alias w:val="Date"/>
                   <w:id w:val="13406932"/>
-                  <w:placeholder>
-                    <w:docPart w:val="D6537FAF4A3B49C0B1EB9A1968E1E670"/>
-                  </w:placeholder>
                   <w:dataBinding w:prefixMappings="xmlns:ns0='http://schemas.microsoft.com/office/2006/coverPageProps'" w:xpath="/ns0:CoverPageProperties[1]/ns0:PublishDate[1]" w:storeItemID="{55AF091B-3C7A-41E3-B477-F2FDAA23CFDA}"/>
                   <w:date w:fullDate="2018-10-23T00:00:00Z">
                     <w:dateFormat w:val="M/d/yyyy"/>
@@ -323,10 +322,10 @@
           <w:lang w:val="ro-RO"/>
         </w:rPr>
       </w:pPr>
-      <w:bookmarkStart w:id="0" w:name="_Toc528094851"/>
-      <w:bookmarkStart w:id="1" w:name="_Toc528094863"/>
-      <w:bookmarkStart w:id="2" w:name="_Toc528094925"/>
-      <w:bookmarkStart w:id="3" w:name="_Toc528095052"/>
+      <w:bookmarkStart w:id="1" w:name="_Toc528094851"/>
+      <w:bookmarkStart w:id="2" w:name="_Toc528094863"/>
+      <w:bookmarkStart w:id="3" w:name="_Toc528094925"/>
+      <w:bookmarkStart w:id="4" w:name="_Toc528095052"/>
       <w:r>
         <w:rPr>
           <w:lang w:val="ro-RO"/>
@@ -378,10 +377,10 @@
         </w:rPr>
         <w:t>Descriere generala functionare:</w:t>
       </w:r>
-      <w:bookmarkEnd w:id="0"/>
       <w:bookmarkEnd w:id="1"/>
       <w:bookmarkEnd w:id="2"/>
       <w:bookmarkEnd w:id="3"/>
+      <w:bookmarkEnd w:id="4"/>
     </w:p>
     <w:p>
       <w:pPr>
@@ -1175,20 +1174,20 @@
           <w:lang w:val="ro-RO"/>
         </w:rPr>
       </w:pPr>
-      <w:bookmarkStart w:id="4" w:name="_Toc528094852"/>
-      <w:bookmarkStart w:id="5" w:name="_Toc528094864"/>
-      <w:bookmarkStart w:id="6" w:name="_Toc528094926"/>
-      <w:bookmarkStart w:id="7" w:name="_Toc528095053"/>
+      <w:bookmarkStart w:id="5" w:name="_Toc528094852"/>
+      <w:bookmarkStart w:id="6" w:name="_Toc528094864"/>
+      <w:bookmarkStart w:id="7" w:name="_Toc528094926"/>
+      <w:bookmarkStart w:id="8" w:name="_Toc528095053"/>
       <w:r>
         <w:rPr>
           <w:lang w:val="ro-RO"/>
         </w:rPr>
         <w:t>Pentru a inregistra masuratorile pentru un lot:</w:t>
       </w:r>
-      <w:bookmarkEnd w:id="4"/>
       <w:bookmarkEnd w:id="5"/>
       <w:bookmarkEnd w:id="6"/>
       <w:bookmarkEnd w:id="7"/>
+      <w:bookmarkEnd w:id="8"/>
     </w:p>
     <w:p>
       <w:pPr>
@@ -3794,7 +3793,7 @@
                 <w:szCs w:val="18"/>
                 <w:lang w:val="ro-RO"/>
               </w:rPr>
-              <w:t>CSVServer</w:t>
+              <w:t>Cantariri_Automate</w:t>
             </w:r>
           </w:p>
         </w:tc>
@@ -5016,7 +5015,13 @@
       </w:r>
       <w:proofErr w:type="spellEnd"/>
       <w:r>
-        <w:t xml:space="preserve"> = z:\Metrologie\CSVServer\</w:t>
+        <w:t xml:space="preserve"> = z:\Metrologie\</w:t>
+      </w:r>
+      <w:r>
+        <w:t>Cantariri_Automate</w:t>
+      </w:r>
+      <w:r>
+        <w:t>\</w:t>
       </w:r>
     </w:p>
     <w:p>
@@ -5518,7 +5523,29 @@
         <w:rPr>
           <w:lang w:val="ro-RO"/>
         </w:rPr>
-        <w:t>. In cazul in care era deja deschisa, v-a trebui apasat butonul de actualizare</w:t>
+        <w:t xml:space="preserve"> cand sursa selectata este </w:t>
+      </w:r>
+      <w:r>
+        <w:rPr>
+          <w:b/>
+          <w:i/>
+          <w:lang w:val="ro-RO"/>
+        </w:rPr>
+        <w:t>Cantariri_Manuale</w:t>
+      </w:r>
+      <w:r>
+        <w:rPr>
+          <w:lang w:val="ro-RO"/>
+        </w:rPr>
+        <w:t xml:space="preserve"> In cazul in care era deja deschisa, v-a trebui apasat butonul de </w:t>
+      </w:r>
+      <w:r>
+        <w:rPr>
+          <w:b/>
+          <w:i/>
+          <w:lang w:val="ro-RO"/>
+        </w:rPr>
+        <w:t>actualizare</w:t>
       </w:r>
       <w:r>
         <w:rPr>
@@ -5540,10 +5567,10 @@
         </w:rPr>
         <w:lastRenderedPageBreak/>
         <w:drawing>
-          <wp:inline distT="0" distB="0" distL="0" distR="0" wp14:anchorId="6C796BCD" wp14:editId="1B64BCC1">
-            <wp:extent cx="6611112" cy="2331720"/>
-            <wp:effectExtent l="0" t="0" r="0" b="0"/>
-            <wp:docPr id="11" name="Picture 11"/>
+          <wp:inline distT="0" distB="0" distL="0" distR="0" wp14:anchorId="2C103CDF" wp14:editId="17BE5984">
+            <wp:extent cx="5943600" cy="2030095"/>
+            <wp:effectExtent l="0" t="0" r="0" b="8255"/>
+            <wp:docPr id="13" name="Picture 13"/>
             <wp:cNvGraphicFramePr>
               <a:graphicFrameLocks xmlns:a="http://schemas.openxmlformats.org/drawingml/2006/main" noChangeAspect="1"/>
             </wp:cNvGraphicFramePr>
@@ -5563,7 +5590,7 @@
                   <pic:spPr>
                     <a:xfrm>
                       <a:off x="0" y="0"/>
-                      <a:ext cx="6611112" cy="2331720"/>
+                      <a:ext cx="5943600" cy="2030095"/>
                     </a:xfrm>
                     <a:prstGeom prst="rect">
                       <a:avLst/>
@@ -5899,6 +5926,8 @@
       <w:r>
         <w:t xml:space="preserve"> </w:t>
       </w:r>
+      <w:bookmarkStart w:id="9" w:name="OLE_LINK1"/>
+      <w:bookmarkStart w:id="10" w:name="OLE_LINK2"/>
       <w:proofErr w:type="spellStart"/>
       <w:proofErr w:type="gramStart"/>
       <w:r>
@@ -5936,6 +5965,8 @@
         </w:rPr>
         <w:t>Metrologie</w:t>
       </w:r>
+      <w:bookmarkEnd w:id="9"/>
+      <w:bookmarkEnd w:id="10"/>
       <w:proofErr w:type="spellEnd"/>
     </w:p>
     <w:p>
@@ -6090,7 +6121,7 @@
           <w:i/>
           <w:iCs/>
         </w:rPr>
-        <w:t>CSVServer</w:t>
+        <w:t>Cantariri_Automate</w:t>
       </w:r>
       <w:proofErr w:type="spellEnd"/>
     </w:p>
@@ -6513,8 +6544,6 @@
         </w:rPr>
         <w:t>, Logs</w:t>
       </w:r>
-      <w:bookmarkStart w:id="8" w:name="_GoBack"/>
-      <w:bookmarkEnd w:id="8"/>
     </w:p>
     <w:p>
       <w:r>
@@ -6682,7 +6711,9 @@
     <w:p>
       <w:pPr>
         <w:rPr>
-          <w:lang w:val="ro-RO"/>
+          <w:rFonts w:ascii="Calibri-Italic" w:hAnsi="Calibri-Italic" w:cs="Calibri-Italic"/>
+          <w:i/>
+          <w:iCs/>
         </w:rPr>
       </w:pPr>
       <w:proofErr w:type="spellStart"/>
@@ -6719,6 +6750,307 @@
       </w:r>
       <w:proofErr w:type="spellStart"/>
       <w:r>
+        <w:t>folder</w:t>
+      </w:r>
+      <w:r>
+        <w:t>ele</w:t>
+      </w:r>
+      <w:proofErr w:type="spellEnd"/>
+      <w:r>
+        <w:t xml:space="preserve"> </w:t>
+      </w:r>
+      <w:r>
+        <w:rPr>
+          <w:rFonts w:ascii="Calibri-Italic" w:hAnsi="Calibri-Italic" w:cs="Calibri-Italic"/>
+          <w:iCs/>
+        </w:rPr>
+        <w:t xml:space="preserve">cu </w:t>
+      </w:r>
+      <w:proofErr w:type="spellStart"/>
+      <w:r>
+        <w:rPr>
+          <w:rFonts w:ascii="Calibri-Italic" w:hAnsi="Calibri-Italic" w:cs="Calibri-Italic"/>
+          <w:iCs/>
+        </w:rPr>
+        <w:t>masuratori</w:t>
+      </w:r>
+      <w:proofErr w:type="spellEnd"/>
+    </w:p>
+    <w:p>
+      <w:pPr>
+        <w:pStyle w:val="Title"/>
+      </w:pPr>
+      <w:proofErr w:type="spellStart"/>
+      <w:r>
+        <w:t>Editare</w:t>
+      </w:r>
+      <w:proofErr w:type="spellEnd"/>
+      <w:r>
+        <w:t xml:space="preserve"> </w:t>
+      </w:r>
+      <w:proofErr w:type="spellStart"/>
+      <w:r>
+        <w:t>Manuala</w:t>
+      </w:r>
+      <w:proofErr w:type="spellEnd"/>
+    </w:p>
+    <w:p>
+      <w:pPr>
+        <w:rPr>
+          <w:rFonts w:ascii="Calibri-Italic" w:hAnsi="Calibri-Italic" w:cs="Calibri-Italic"/>
+          <w:iCs/>
+        </w:rPr>
+      </w:pPr>
+      <w:proofErr w:type="spellStart"/>
+      <w:r>
+        <w:rPr>
+          <w:rFonts w:ascii="Calibri-Italic" w:hAnsi="Calibri-Italic" w:cs="Calibri-Italic"/>
+          <w:iCs/>
+        </w:rPr>
+        <w:t>Pentru</w:t>
+      </w:r>
+      <w:proofErr w:type="spellEnd"/>
+      <w:r>
+        <w:rPr>
+          <w:rFonts w:ascii="Calibri-Italic" w:hAnsi="Calibri-Italic" w:cs="Calibri-Italic"/>
+          <w:iCs/>
+        </w:rPr>
+        <w:t xml:space="preserve"> </w:t>
+      </w:r>
+      <w:proofErr w:type="gramStart"/>
+      <w:r>
+        <w:rPr>
+          <w:rFonts w:ascii="Calibri-Italic" w:hAnsi="Calibri-Italic" w:cs="Calibri-Italic"/>
+          <w:iCs/>
+        </w:rPr>
+        <w:t>a</w:t>
+      </w:r>
+      <w:proofErr w:type="gramEnd"/>
+      <w:r>
+        <w:rPr>
+          <w:rFonts w:ascii="Calibri-Italic" w:hAnsi="Calibri-Italic" w:cs="Calibri-Italic"/>
+          <w:iCs/>
+        </w:rPr>
+        <w:t xml:space="preserve"> </w:t>
+      </w:r>
+      <w:proofErr w:type="spellStart"/>
+      <w:r>
+        <w:rPr>
+          <w:rFonts w:ascii="Calibri-Italic" w:hAnsi="Calibri-Italic" w:cs="Calibri-Italic"/>
+          <w:iCs/>
+        </w:rPr>
+        <w:t>adauga</w:t>
+      </w:r>
+      <w:proofErr w:type="spellEnd"/>
+      <w:r>
+        <w:rPr>
+          <w:rFonts w:ascii="Calibri-Italic" w:hAnsi="Calibri-Italic" w:cs="Calibri-Italic"/>
+          <w:iCs/>
+        </w:rPr>
+        <w:t xml:space="preserve"> </w:t>
+      </w:r>
+      <w:proofErr w:type="spellStart"/>
+      <w:r>
+        <w:rPr>
+          <w:rFonts w:ascii="Calibri-Italic" w:hAnsi="Calibri-Italic" w:cs="Calibri-Italic"/>
+          <w:iCs/>
+        </w:rPr>
+        <w:t>sau</w:t>
+      </w:r>
+      <w:proofErr w:type="spellEnd"/>
+      <w:r>
+        <w:rPr>
+          <w:rFonts w:ascii="Calibri-Italic" w:hAnsi="Calibri-Italic" w:cs="Calibri-Italic"/>
+          <w:iCs/>
+        </w:rPr>
+        <w:t xml:space="preserve"> a </w:t>
+      </w:r>
+      <w:proofErr w:type="spellStart"/>
+      <w:r>
+        <w:rPr>
+          <w:rFonts w:ascii="Calibri-Italic" w:hAnsi="Calibri-Italic" w:cs="Calibri-Italic"/>
+          <w:iCs/>
+        </w:rPr>
+        <w:t>sterge</w:t>
+      </w:r>
+      <w:proofErr w:type="spellEnd"/>
+      <w:r>
+        <w:rPr>
+          <w:rFonts w:ascii="Calibri-Italic" w:hAnsi="Calibri-Italic" w:cs="Calibri-Italic"/>
+          <w:iCs/>
+        </w:rPr>
+        <w:t xml:space="preserve"> o </w:t>
+      </w:r>
+      <w:proofErr w:type="spellStart"/>
+      <w:r>
+        <w:rPr>
+          <w:rFonts w:ascii="Calibri-Italic" w:hAnsi="Calibri-Italic" w:cs="Calibri-Italic"/>
+          <w:iCs/>
+        </w:rPr>
+        <w:t>intrare</w:t>
+      </w:r>
+      <w:proofErr w:type="spellEnd"/>
+      <w:r>
+        <w:rPr>
+          <w:rFonts w:ascii="Calibri-Italic" w:hAnsi="Calibri-Italic" w:cs="Calibri-Italic"/>
+          <w:iCs/>
+        </w:rPr>
+        <w:t xml:space="preserve"> </w:t>
+      </w:r>
+      <w:proofErr w:type="spellStart"/>
+      <w:r>
+        <w:rPr>
+          <w:rFonts w:ascii="Calibri-Italic" w:hAnsi="Calibri-Italic" w:cs="Calibri-Italic"/>
+          <w:iCs/>
+        </w:rPr>
+        <w:t>intr</w:t>
+      </w:r>
+      <w:proofErr w:type="spellEnd"/>
+      <w:r>
+        <w:rPr>
+          <w:rFonts w:ascii="Calibri-Italic" w:hAnsi="Calibri-Italic" w:cs="Calibri-Italic"/>
+          <w:iCs/>
+        </w:rPr>
+        <w:t xml:space="preserve">-un lot, se </w:t>
+      </w:r>
+      <w:proofErr w:type="spellStart"/>
+      <w:r>
+        <w:rPr>
+          <w:rFonts w:ascii="Calibri-Italic" w:hAnsi="Calibri-Italic" w:cs="Calibri-Italic"/>
+          <w:iCs/>
+        </w:rPr>
+        <w:t>va</w:t>
+      </w:r>
+      <w:proofErr w:type="spellEnd"/>
+      <w:r>
+        <w:rPr>
+          <w:rFonts w:ascii="Calibri-Italic" w:hAnsi="Calibri-Italic" w:cs="Calibri-Italic"/>
+          <w:iCs/>
+        </w:rPr>
+        <w:t xml:space="preserve"> </w:t>
+      </w:r>
+      <w:r>
+        <w:rPr>
+          <w:rFonts w:ascii="Calibri-Italic" w:hAnsi="Calibri-Italic" w:cs="Calibri-Italic"/>
+          <w:iCs/>
+        </w:rPr>
+        <w:t xml:space="preserve">edit ape server </w:t>
+      </w:r>
+      <w:proofErr w:type="spellStart"/>
+      <w:r>
+        <w:rPr>
+          <w:rFonts w:ascii="Calibri-Italic" w:hAnsi="Calibri-Italic" w:cs="Calibri-Italic"/>
+          <w:iCs/>
+        </w:rPr>
+        <w:t>folosind</w:t>
+      </w:r>
+      <w:proofErr w:type="spellEnd"/>
+      <w:r>
+        <w:rPr>
+          <w:rFonts w:ascii="Calibri-Italic" w:hAnsi="Calibri-Italic" w:cs="Calibri-Italic"/>
+          <w:iCs/>
+        </w:rPr>
+        <w:t xml:space="preserve"> Notepad </w:t>
+      </w:r>
+      <w:proofErr w:type="spellStart"/>
+      <w:r>
+        <w:rPr>
+          <w:rFonts w:ascii="Calibri-Italic" w:hAnsi="Calibri-Italic" w:cs="Calibri-Italic"/>
+          <w:iCs/>
+        </w:rPr>
+        <w:t>fisierul</w:t>
+      </w:r>
+      <w:proofErr w:type="spellEnd"/>
+      <w:r>
+        <w:rPr>
+          <w:rFonts w:ascii="Calibri-Italic" w:hAnsi="Calibri-Italic" w:cs="Calibri-Italic"/>
+          <w:iCs/>
+        </w:rPr>
+        <w:t xml:space="preserve"> </w:t>
+      </w:r>
+      <w:proofErr w:type="spellStart"/>
+      <w:r>
+        <w:rPr>
+          <w:rFonts w:ascii="Calibri-Italic" w:hAnsi="Calibri-Italic" w:cs="Calibri-Italic"/>
+          <w:iCs/>
+        </w:rPr>
+        <w:t>corespunzator</w:t>
+      </w:r>
+      <w:proofErr w:type="spellEnd"/>
+      <w:r>
+        <w:rPr>
+          <w:rFonts w:ascii="Calibri-Italic" w:hAnsi="Calibri-Italic" w:cs="Calibri-Italic"/>
+          <w:iCs/>
+        </w:rPr>
+        <w:t xml:space="preserve"> </w:t>
+      </w:r>
+      <w:proofErr w:type="spellStart"/>
+      <w:r>
+        <w:rPr>
+          <w:rFonts w:ascii="Calibri-Italic" w:hAnsi="Calibri-Italic" w:cs="Calibri-Italic"/>
+          <w:iCs/>
+        </w:rPr>
+        <w:t>lotului</w:t>
+      </w:r>
+      <w:proofErr w:type="spellEnd"/>
+      <w:r>
+        <w:rPr>
+          <w:rFonts w:ascii="Calibri-Italic" w:hAnsi="Calibri-Italic" w:cs="Calibri-Italic"/>
+          <w:iCs/>
+        </w:rPr>
+        <w:t xml:space="preserve"> </w:t>
+      </w:r>
+      <w:proofErr w:type="spellStart"/>
+      <w:r>
+        <w:rPr>
+          <w:rFonts w:ascii="Calibri-Italic" w:hAnsi="Calibri-Italic" w:cs="Calibri-Italic"/>
+          <w:iCs/>
+        </w:rPr>
+        <w:t>dorit</w:t>
+      </w:r>
+      <w:proofErr w:type="spellEnd"/>
+      <w:r>
+        <w:rPr>
+          <w:rFonts w:ascii="Calibri-Italic" w:hAnsi="Calibri-Italic" w:cs="Calibri-Italic"/>
+          <w:iCs/>
+        </w:rPr>
+        <w:t>.</w:t>
+      </w:r>
+    </w:p>
+    <w:p>
+      <w:pPr>
+        <w:rPr>
+          <w:rFonts w:ascii="Calibri-Italic" w:hAnsi="Calibri-Italic" w:cs="Calibri-Italic"/>
+          <w:i/>
+          <w:iCs/>
+        </w:rPr>
+      </w:pPr>
+      <w:proofErr w:type="spellStart"/>
+      <w:r>
+        <w:t>Loturile</w:t>
+      </w:r>
+      <w:proofErr w:type="spellEnd"/>
+      <w:r>
+        <w:t xml:space="preserve"> </w:t>
+      </w:r>
+      <w:proofErr w:type="spellStart"/>
+      <w:r>
+        <w:t>sunt</w:t>
+      </w:r>
+      <w:proofErr w:type="spellEnd"/>
+      <w:r>
+        <w:t xml:space="preserve"> </w:t>
+      </w:r>
+      <w:proofErr w:type="spellStart"/>
+      <w:r>
+        <w:t>salvate</w:t>
+      </w:r>
+      <w:proofErr w:type="spellEnd"/>
+      <w:r>
+        <w:t xml:space="preserve"> in format CSV in </w:t>
+      </w:r>
+      <w:proofErr w:type="spellStart"/>
+      <w:r>
         <w:t>folderul</w:t>
       </w:r>
       <w:proofErr w:type="spellEnd"/>
@@ -6726,15 +7058,861 @@
         <w:t xml:space="preserve"> </w:t>
       </w:r>
       <w:proofErr w:type="spellStart"/>
+      <w:proofErr w:type="gramStart"/>
       <w:r>
         <w:rPr>
           <w:rFonts w:ascii="Calibri-Italic" w:hAnsi="Calibri-Italic" w:cs="Calibri-Italic"/>
           <w:i/>
           <w:iCs/>
         </w:rPr>
-        <w:t>CSVServer</w:t>
-      </w:r>
-      <w:proofErr w:type="spellEnd"/>
+        <w:t>Tranzit</w:t>
+      </w:r>
+      <w:proofErr w:type="spellEnd"/>
+      <w:r>
+        <w:rPr>
+          <w:rFonts w:ascii="Calibri-Italic" w:hAnsi="Calibri-Italic" w:cs="Calibri-Italic"/>
+          <w:i/>
+          <w:iCs/>
+        </w:rPr>
+        <w:t>(</w:t>
+      </w:r>
+      <w:proofErr w:type="gramEnd"/>
+      <w:r>
+        <w:rPr>
+          <w:rFonts w:ascii="Calibri-Italic" w:hAnsi="Calibri-Italic" w:cs="Calibri-Italic"/>
+          <w:i/>
+          <w:iCs/>
+        </w:rPr>
+        <w:t>//Euro01ws03)/</w:t>
+      </w:r>
+      <w:proofErr w:type="spellStart"/>
+      <w:r>
+        <w:rPr>
+          <w:rFonts w:ascii="Calibri-Italic" w:hAnsi="Calibri-Italic" w:cs="Calibri-Italic"/>
+          <w:i/>
+          <w:iCs/>
+        </w:rPr>
+        <w:t>Metrologie</w:t>
+      </w:r>
+      <w:proofErr w:type="spellEnd"/>
+      <w:r>
+        <w:rPr>
+          <w:rFonts w:ascii="Calibri-Italic" w:hAnsi="Calibri-Italic" w:cs="Calibri-Italic"/>
+          <w:i/>
+          <w:iCs/>
+        </w:rPr>
+        <w:t>/&lt;</w:t>
+      </w:r>
+      <w:proofErr w:type="spellStart"/>
+      <w:r>
+        <w:rPr>
+          <w:rFonts w:ascii="Calibri-Italic" w:hAnsi="Calibri-Italic" w:cs="Calibri-Italic"/>
+          <w:i/>
+          <w:iCs/>
+        </w:rPr>
+        <w:t>nume_subfolder</w:t>
+      </w:r>
+      <w:proofErr w:type="spellEnd"/>
+      <w:r>
+        <w:rPr>
+          <w:rFonts w:ascii="Calibri-Italic" w:hAnsi="Calibri-Italic" w:cs="Calibri-Italic"/>
+          <w:i/>
+          <w:iCs/>
+        </w:rPr>
+        <w:t>&gt;.</w:t>
+      </w:r>
+    </w:p>
+    <w:p>
+      <w:pPr>
+        <w:rPr>
+          <w:rFonts w:ascii="Calibri-Italic" w:hAnsi="Calibri-Italic" w:cs="Calibri-Italic"/>
+          <w:iCs/>
+        </w:rPr>
+      </w:pPr>
+      <w:r>
+        <w:rPr>
+          <w:rFonts w:ascii="Calibri-Italic" w:hAnsi="Calibri-Italic" w:cs="Calibri-Italic"/>
+          <w:iCs/>
+        </w:rPr>
+        <w:t xml:space="preserve">EG: </w:t>
+      </w:r>
+      <w:r>
+        <w:rPr>
+          <w:rFonts w:ascii="Calibri-Italic" w:hAnsi="Calibri-Italic" w:cs="Calibri-Italic"/>
+          <w:iCs/>
+        </w:rPr>
+        <w:t xml:space="preserve">Se </w:t>
+      </w:r>
+      <w:proofErr w:type="spellStart"/>
+      <w:r>
+        <w:rPr>
+          <w:rFonts w:ascii="Calibri-Italic" w:hAnsi="Calibri-Italic" w:cs="Calibri-Italic"/>
+          <w:iCs/>
+        </w:rPr>
+        <w:t>doreste</w:t>
+      </w:r>
+      <w:proofErr w:type="spellEnd"/>
+      <w:r>
+        <w:rPr>
+          <w:rFonts w:ascii="Calibri-Italic" w:hAnsi="Calibri-Italic" w:cs="Calibri-Italic"/>
+          <w:iCs/>
+        </w:rPr>
+        <w:t xml:space="preserve"> </w:t>
+      </w:r>
+      <w:proofErr w:type="spellStart"/>
+      <w:r>
+        <w:rPr>
+          <w:rFonts w:ascii="Calibri-Italic" w:hAnsi="Calibri-Italic" w:cs="Calibri-Italic"/>
+          <w:iCs/>
+        </w:rPr>
+        <w:t>editarea</w:t>
+      </w:r>
+      <w:proofErr w:type="spellEnd"/>
+      <w:r>
+        <w:rPr>
+          <w:rFonts w:ascii="Calibri-Italic" w:hAnsi="Calibri-Italic" w:cs="Calibri-Italic"/>
+          <w:iCs/>
+        </w:rPr>
+        <w:t xml:space="preserve"> </w:t>
+      </w:r>
+      <w:proofErr w:type="spellStart"/>
+      <w:r>
+        <w:rPr>
+          <w:rFonts w:ascii="Calibri-Italic" w:hAnsi="Calibri-Italic" w:cs="Calibri-Italic"/>
+          <w:iCs/>
+        </w:rPr>
+        <w:t>intrar</w:t>
+      </w:r>
+      <w:r>
+        <w:rPr>
+          <w:rFonts w:ascii="Calibri-Italic" w:hAnsi="Calibri-Italic" w:cs="Calibri-Italic"/>
+          <w:iCs/>
+        </w:rPr>
+        <w:t>ii</w:t>
+      </w:r>
+      <w:proofErr w:type="spellEnd"/>
+      <w:r>
+        <w:rPr>
+          <w:rFonts w:ascii="Calibri-Italic" w:hAnsi="Calibri-Italic" w:cs="Calibri-Italic"/>
+          <w:iCs/>
+        </w:rPr>
+        <w:t xml:space="preserve"> cu </w:t>
+      </w:r>
+      <w:proofErr w:type="spellStart"/>
+      <w:r>
+        <w:rPr>
+          <w:rFonts w:ascii="Calibri-Italic" w:hAnsi="Calibri-Italic" w:cs="Calibri-Italic"/>
+          <w:iCs/>
+        </w:rPr>
+        <w:t>indexul</w:t>
+      </w:r>
+      <w:proofErr w:type="spellEnd"/>
+      <w:r>
+        <w:rPr>
+          <w:rFonts w:ascii="Calibri-Italic" w:hAnsi="Calibri-Italic" w:cs="Calibri-Italic"/>
+          <w:iCs/>
+        </w:rPr>
+        <w:t xml:space="preserve"> 8 din </w:t>
+      </w:r>
+      <w:proofErr w:type="spellStart"/>
+      <w:r>
+        <w:rPr>
+          <w:rFonts w:ascii="Calibri-Italic" w:hAnsi="Calibri-Italic" w:cs="Calibri-Italic"/>
+          <w:iCs/>
+        </w:rPr>
+        <w:t>fisierul</w:t>
+      </w:r>
+      <w:proofErr w:type="spellEnd"/>
+      <w:r>
+        <w:rPr>
+          <w:rFonts w:ascii="Calibri-Italic" w:hAnsi="Calibri-Italic" w:cs="Calibri-Italic"/>
+          <w:iCs/>
+        </w:rPr>
+        <w:t xml:space="preserve"> de </w:t>
+      </w:r>
+      <w:proofErr w:type="spellStart"/>
+      <w:r>
+        <w:rPr>
+          <w:rFonts w:ascii="Calibri-Italic" w:hAnsi="Calibri-Italic" w:cs="Calibri-Italic"/>
+          <w:iCs/>
+        </w:rPr>
+        <w:t>mai</w:t>
+      </w:r>
+      <w:proofErr w:type="spellEnd"/>
+      <w:r>
+        <w:rPr>
+          <w:rFonts w:ascii="Calibri-Italic" w:hAnsi="Calibri-Italic" w:cs="Calibri-Italic"/>
+          <w:iCs/>
+        </w:rPr>
+        <w:t xml:space="preserve"> </w:t>
+      </w:r>
+      <w:proofErr w:type="spellStart"/>
+      <w:proofErr w:type="gramStart"/>
+      <w:r>
+        <w:rPr>
+          <w:rFonts w:ascii="Calibri-Italic" w:hAnsi="Calibri-Italic" w:cs="Calibri-Italic"/>
+          <w:iCs/>
+        </w:rPr>
+        <w:t>jos</w:t>
+      </w:r>
+      <w:proofErr w:type="spellEnd"/>
+      <w:proofErr w:type="gramEnd"/>
+      <w:r>
+        <w:rPr>
+          <w:rFonts w:ascii="Calibri-Italic" w:hAnsi="Calibri-Italic" w:cs="Calibri-Italic"/>
+          <w:iCs/>
+        </w:rPr>
+        <w:t>:</w:t>
+      </w:r>
+    </w:p>
+    <w:p>
+      <w:pPr>
+        <w:rPr>
+          <w:rFonts w:ascii="Calibri-Italic" w:hAnsi="Calibri-Italic" w:cs="Calibri-Italic"/>
+          <w:iCs/>
+        </w:rPr>
+      </w:pPr>
+      <w:r>
+        <w:rPr>
+          <w:noProof/>
+        </w:rPr>
+        <w:lastRenderedPageBreak/>
+        <w:drawing>
+          <wp:inline distT="0" distB="0" distL="0" distR="0">
+            <wp:extent cx="6858000" cy="3123896"/>
+            <wp:effectExtent l="0" t="0" r="0" b="635"/>
+            <wp:docPr id="14" name="Picture 14" descr="C:\Users\krs\AppData\Local\Temp\SNAGHTML502d209.PNG"/>
+            <wp:cNvGraphicFramePr>
+              <a:graphicFrameLocks xmlns:a="http://schemas.openxmlformats.org/drawingml/2006/main" noChangeAspect="1"/>
+            </wp:cNvGraphicFramePr>
+            <a:graphic xmlns:a="http://schemas.openxmlformats.org/drawingml/2006/main">
+              <a:graphicData uri="http://schemas.openxmlformats.org/drawingml/2006/picture">
+                <pic:pic xmlns:pic="http://schemas.openxmlformats.org/drawingml/2006/picture">
+                  <pic:nvPicPr>
+                    <pic:cNvPr id="0" name="Picture 1" descr="C:\Users\krs\AppData\Local\Temp\SNAGHTML502d209.PNG"/>
+                    <pic:cNvPicPr>
+                      <a:picLocks noChangeAspect="1" noChangeArrowheads="1"/>
+                    </pic:cNvPicPr>
+                  </pic:nvPicPr>
+                  <pic:blipFill>
+                    <a:blip r:embed="rId19">
+                      <a:extLst>
+                        <a:ext uri="{28A0092B-C50C-407E-A947-70E740481C1C}">
+                          <a14:useLocalDpi xmlns:a14="http://schemas.microsoft.com/office/drawing/2010/main" val="0"/>
+                        </a:ext>
+                      </a:extLst>
+                    </a:blip>
+                    <a:srcRect/>
+                    <a:stretch>
+                      <a:fillRect/>
+                    </a:stretch>
+                  </pic:blipFill>
+                  <pic:spPr bwMode="auto">
+                    <a:xfrm>
+                      <a:off x="0" y="0"/>
+                      <a:ext cx="6858000" cy="3123896"/>
+                    </a:xfrm>
+                    <a:prstGeom prst="rect">
+                      <a:avLst/>
+                    </a:prstGeom>
+                    <a:noFill/>
+                    <a:ln>
+                      <a:noFill/>
+                    </a:ln>
+                  </pic:spPr>
+                </pic:pic>
+              </a:graphicData>
+            </a:graphic>
+          </wp:inline>
+        </w:drawing>
+      </w:r>
+    </w:p>
+    <w:p>
+      <w:pPr>
+        <w:rPr>
+          <w:rFonts w:ascii="Calibri-Italic" w:hAnsi="Calibri-Italic" w:cs="Calibri-Italic"/>
+          <w:iCs/>
+        </w:rPr>
+      </w:pPr>
+      <w:r>
+        <w:rPr>
+          <w:rFonts w:ascii="Calibri-Italic" w:hAnsi="Calibri-Italic" w:cs="Calibri-Italic"/>
+          <w:iCs/>
+        </w:rPr>
+        <w:t xml:space="preserve">Se </w:t>
+      </w:r>
+      <w:proofErr w:type="spellStart"/>
+      <w:proofErr w:type="gramStart"/>
+      <w:r>
+        <w:rPr>
+          <w:rFonts w:ascii="Calibri-Italic" w:hAnsi="Calibri-Italic" w:cs="Calibri-Italic"/>
+          <w:iCs/>
+        </w:rPr>
+        <w:t>va</w:t>
+      </w:r>
+      <w:proofErr w:type="spellEnd"/>
+      <w:proofErr w:type="gramEnd"/>
+      <w:r>
+        <w:rPr>
+          <w:rFonts w:ascii="Calibri-Italic" w:hAnsi="Calibri-Italic" w:cs="Calibri-Italic"/>
+          <w:iCs/>
+        </w:rPr>
+        <w:t xml:space="preserve"> </w:t>
+      </w:r>
+      <w:proofErr w:type="spellStart"/>
+      <w:r>
+        <w:rPr>
+          <w:rFonts w:ascii="Calibri-Italic" w:hAnsi="Calibri-Italic" w:cs="Calibri-Italic"/>
+          <w:iCs/>
+        </w:rPr>
+        <w:t>deschide</w:t>
+      </w:r>
+      <w:proofErr w:type="spellEnd"/>
+      <w:r>
+        <w:rPr>
+          <w:rFonts w:ascii="Calibri-Italic" w:hAnsi="Calibri-Italic" w:cs="Calibri-Italic"/>
+          <w:iCs/>
+        </w:rPr>
+        <w:t xml:space="preserve"> in notepad </w:t>
+      </w:r>
+      <w:proofErr w:type="spellStart"/>
+      <w:r>
+        <w:rPr>
+          <w:rFonts w:ascii="Calibri-Italic" w:hAnsi="Calibri-Italic" w:cs="Calibri-Italic"/>
+          <w:iCs/>
+        </w:rPr>
+        <w:t>fisierul</w:t>
+      </w:r>
+      <w:proofErr w:type="spellEnd"/>
+      <w:r>
+        <w:rPr>
+          <w:rFonts w:ascii="Calibri-Italic" w:hAnsi="Calibri-Italic" w:cs="Calibri-Italic"/>
+          <w:iCs/>
+        </w:rPr>
+        <w:t xml:space="preserve"> </w:t>
+      </w:r>
+      <w:proofErr w:type="spellStart"/>
+      <w:r>
+        <w:rPr>
+          <w:rFonts w:ascii="Calibri-Italic" w:hAnsi="Calibri-Italic" w:cs="Calibri-Italic"/>
+          <w:iCs/>
+        </w:rPr>
+        <w:t>corespunzator</w:t>
+      </w:r>
+      <w:proofErr w:type="spellEnd"/>
+      <w:r>
+        <w:rPr>
+          <w:rFonts w:ascii="Calibri-Italic" w:hAnsi="Calibri-Italic" w:cs="Calibri-Italic"/>
+          <w:iCs/>
+        </w:rPr>
+        <w:t xml:space="preserve"> </w:t>
+      </w:r>
+      <w:proofErr w:type="spellStart"/>
+      <w:r>
+        <w:rPr>
+          <w:rFonts w:ascii="Calibri-Italic" w:hAnsi="Calibri-Italic" w:cs="Calibri-Italic"/>
+          <w:iCs/>
+        </w:rPr>
+        <w:t>lotului</w:t>
+      </w:r>
+      <w:proofErr w:type="spellEnd"/>
+      <w:r>
+        <w:rPr>
+          <w:rFonts w:ascii="Calibri-Italic" w:hAnsi="Calibri-Italic" w:cs="Calibri-Italic"/>
+          <w:iCs/>
+        </w:rPr>
+        <w:t xml:space="preserve">: </w:t>
+      </w:r>
+      <w:r>
+        <w:rPr>
+          <w:rFonts w:ascii="Calibri-Italic" w:hAnsi="Calibri-Italic" w:cs="Calibri-Italic"/>
+          <w:iCs/>
+        </w:rPr>
+        <w:t xml:space="preserve">2019-03-29-05-16-01_100090_GUT 66 - </w:t>
+      </w:r>
+      <w:proofErr w:type="spellStart"/>
+      <w:r>
+        <w:rPr>
+          <w:rFonts w:ascii="Calibri-Italic" w:hAnsi="Calibri-Italic" w:cs="Calibri-Italic"/>
+          <w:iCs/>
+        </w:rPr>
+        <w:t>Grasime</w:t>
+      </w:r>
+      <w:proofErr w:type="spellEnd"/>
+      <w:r>
+        <w:rPr>
+          <w:rFonts w:ascii="Calibri-Italic" w:hAnsi="Calibri-Italic" w:cs="Calibri-Italic"/>
+          <w:iCs/>
+        </w:rPr>
+        <w:t xml:space="preserve"> </w:t>
+      </w:r>
+      <w:proofErr w:type="spellStart"/>
+      <w:r>
+        <w:rPr>
+          <w:rFonts w:ascii="Calibri-Italic" w:hAnsi="Calibri-Italic" w:cs="Calibri-Italic"/>
+          <w:iCs/>
+        </w:rPr>
+        <w:t>tartinabila</w:t>
+      </w:r>
+      <w:proofErr w:type="spellEnd"/>
+      <w:r>
+        <w:rPr>
+          <w:rFonts w:ascii="Calibri-Italic" w:hAnsi="Calibri-Italic" w:cs="Calibri-Italic"/>
+          <w:iCs/>
+        </w:rPr>
+        <w:t xml:space="preserve"> 66%_Cutie Alba - 20 Kg.csv</w:t>
+      </w:r>
+    </w:p>
+    <w:p>
+      <w:pPr>
+        <w:rPr>
+          <w:rFonts w:ascii="Calibri-Italic" w:hAnsi="Calibri-Italic" w:cs="Calibri-Italic"/>
+          <w:iCs/>
+        </w:rPr>
+      </w:pPr>
+      <w:r>
+        <w:rPr>
+          <w:rFonts w:ascii="Calibri-Italic" w:hAnsi="Calibri-Italic" w:cs="Calibri-Italic"/>
+          <w:iCs/>
+        </w:rPr>
+        <w:t xml:space="preserve">Se </w:t>
+      </w:r>
+      <w:proofErr w:type="spellStart"/>
+      <w:r>
+        <w:rPr>
+          <w:rFonts w:ascii="Calibri-Italic" w:hAnsi="Calibri-Italic" w:cs="Calibri-Italic"/>
+          <w:iCs/>
+        </w:rPr>
+        <w:t>va</w:t>
+      </w:r>
+      <w:proofErr w:type="spellEnd"/>
+      <w:r>
+        <w:rPr>
+          <w:rFonts w:ascii="Calibri-Italic" w:hAnsi="Calibri-Italic" w:cs="Calibri-Italic"/>
+          <w:iCs/>
+        </w:rPr>
+        <w:t xml:space="preserve"> </w:t>
+      </w:r>
+      <w:proofErr w:type="spellStart"/>
+      <w:r>
+        <w:rPr>
+          <w:rFonts w:ascii="Calibri-Italic" w:hAnsi="Calibri-Italic" w:cs="Calibri-Italic"/>
+          <w:iCs/>
+        </w:rPr>
+        <w:t>cauta</w:t>
+      </w:r>
+      <w:proofErr w:type="spellEnd"/>
+      <w:r>
+        <w:rPr>
+          <w:rFonts w:ascii="Calibri-Italic" w:hAnsi="Calibri-Italic" w:cs="Calibri-Italic"/>
+          <w:iCs/>
+        </w:rPr>
+        <w:t xml:space="preserve"> </w:t>
+      </w:r>
+      <w:proofErr w:type="spellStart"/>
+      <w:r>
+        <w:rPr>
+          <w:rFonts w:ascii="Calibri-Italic" w:hAnsi="Calibri-Italic" w:cs="Calibri-Italic"/>
+          <w:iCs/>
+        </w:rPr>
+        <w:t>intrarea</w:t>
+      </w:r>
+      <w:proofErr w:type="spellEnd"/>
+      <w:r>
+        <w:rPr>
+          <w:rFonts w:ascii="Calibri-Italic" w:hAnsi="Calibri-Italic" w:cs="Calibri-Italic"/>
+          <w:iCs/>
+        </w:rPr>
+        <w:t xml:space="preserve"> cu </w:t>
+      </w:r>
+      <w:proofErr w:type="spellStart"/>
+      <w:r>
+        <w:rPr>
+          <w:rFonts w:ascii="Calibri-Italic" w:hAnsi="Calibri-Italic" w:cs="Calibri-Italic"/>
+          <w:iCs/>
+        </w:rPr>
+        <w:t>numarul</w:t>
+      </w:r>
+      <w:proofErr w:type="spellEnd"/>
+      <w:r>
+        <w:rPr>
+          <w:rFonts w:ascii="Calibri-Italic" w:hAnsi="Calibri-Italic" w:cs="Calibri-Italic"/>
+          <w:iCs/>
+        </w:rPr>
+        <w:t xml:space="preserve"> 8, </w:t>
+      </w:r>
+      <w:proofErr w:type="spellStart"/>
+      <w:r>
+        <w:rPr>
+          <w:rFonts w:ascii="Calibri-Italic" w:hAnsi="Calibri-Italic" w:cs="Calibri-Italic"/>
+          <w:iCs/>
+        </w:rPr>
+        <w:t>sau</w:t>
+      </w:r>
+      <w:proofErr w:type="spellEnd"/>
+      <w:r>
+        <w:rPr>
+          <w:rFonts w:ascii="Calibri-Italic" w:hAnsi="Calibri-Italic" w:cs="Calibri-Italic"/>
+          <w:iCs/>
+        </w:rPr>
+        <w:t xml:space="preserve"> </w:t>
+      </w:r>
+      <w:proofErr w:type="spellStart"/>
+      <w:r>
+        <w:rPr>
+          <w:rFonts w:ascii="Calibri-Italic" w:hAnsi="Calibri-Italic" w:cs="Calibri-Italic"/>
+          <w:iCs/>
+        </w:rPr>
+        <w:t>timpul</w:t>
+      </w:r>
+      <w:proofErr w:type="spellEnd"/>
+      <w:r>
+        <w:rPr>
+          <w:rFonts w:ascii="Calibri-Italic" w:hAnsi="Calibri-Italic" w:cs="Calibri-Italic"/>
+          <w:iCs/>
+        </w:rPr>
+        <w:t xml:space="preserve"> 05:25:22</w:t>
+      </w:r>
+      <w:proofErr w:type="gramStart"/>
+      <w:r>
+        <w:rPr>
+          <w:rFonts w:ascii="Calibri-Italic" w:hAnsi="Calibri-Italic" w:cs="Calibri-Italic"/>
+          <w:iCs/>
+        </w:rPr>
+        <w:t>,33</w:t>
+      </w:r>
+      <w:proofErr w:type="gramEnd"/>
+      <w:r>
+        <w:rPr>
+          <w:rFonts w:ascii="Calibri-Italic" w:hAnsi="Calibri-Italic" w:cs="Calibri-Italic"/>
+          <w:iCs/>
+        </w:rPr>
+        <w:t xml:space="preserve"> </w:t>
+      </w:r>
+      <w:proofErr w:type="spellStart"/>
+      <w:r>
+        <w:rPr>
+          <w:rFonts w:ascii="Calibri-Italic" w:hAnsi="Calibri-Italic" w:cs="Calibri-Italic"/>
+          <w:iCs/>
+        </w:rPr>
+        <w:t>si</w:t>
+      </w:r>
+      <w:proofErr w:type="spellEnd"/>
+      <w:r>
+        <w:rPr>
+          <w:rFonts w:ascii="Calibri-Italic" w:hAnsi="Calibri-Italic" w:cs="Calibri-Italic"/>
+          <w:iCs/>
+        </w:rPr>
+        <w:t xml:space="preserve"> se </w:t>
+      </w:r>
+      <w:proofErr w:type="spellStart"/>
+      <w:r>
+        <w:rPr>
+          <w:rFonts w:ascii="Calibri-Italic" w:hAnsi="Calibri-Italic" w:cs="Calibri-Italic"/>
+          <w:iCs/>
+        </w:rPr>
+        <w:t>va</w:t>
+      </w:r>
+      <w:proofErr w:type="spellEnd"/>
+      <w:r>
+        <w:rPr>
+          <w:rFonts w:ascii="Calibri-Italic" w:hAnsi="Calibri-Italic" w:cs="Calibri-Italic"/>
+          <w:iCs/>
+        </w:rPr>
+        <w:t xml:space="preserve"> </w:t>
+      </w:r>
+      <w:proofErr w:type="spellStart"/>
+      <w:r>
+        <w:rPr>
+          <w:rFonts w:ascii="Calibri-Italic" w:hAnsi="Calibri-Italic" w:cs="Calibri-Italic"/>
+          <w:iCs/>
+        </w:rPr>
+        <w:t>modifica</w:t>
+      </w:r>
+      <w:proofErr w:type="spellEnd"/>
+      <w:r>
+        <w:rPr>
+          <w:rFonts w:ascii="Calibri-Italic" w:hAnsi="Calibri-Italic" w:cs="Calibri-Italic"/>
+          <w:iCs/>
+        </w:rPr>
+        <w:t xml:space="preserve"> </w:t>
+      </w:r>
+      <w:proofErr w:type="spellStart"/>
+      <w:r>
+        <w:rPr>
+          <w:rFonts w:ascii="Calibri-Italic" w:hAnsi="Calibri-Italic" w:cs="Calibri-Italic"/>
+          <w:iCs/>
+        </w:rPr>
+        <w:t>valoarea</w:t>
+      </w:r>
+      <w:proofErr w:type="spellEnd"/>
+      <w:r>
+        <w:rPr>
+          <w:rFonts w:ascii="Calibri-Italic" w:hAnsi="Calibri-Italic" w:cs="Calibri-Italic"/>
+          <w:iCs/>
+        </w:rPr>
+        <w:t xml:space="preserve"> </w:t>
+      </w:r>
+      <w:proofErr w:type="spellStart"/>
+      <w:r>
+        <w:rPr>
+          <w:rFonts w:ascii="Calibri-Italic" w:hAnsi="Calibri-Italic" w:cs="Calibri-Italic"/>
+          <w:iCs/>
+        </w:rPr>
+        <w:t>cantarita</w:t>
+      </w:r>
+      <w:proofErr w:type="spellEnd"/>
+      <w:r>
+        <w:rPr>
+          <w:rFonts w:ascii="Calibri-Italic" w:hAnsi="Calibri-Italic" w:cs="Calibri-Italic"/>
+          <w:iCs/>
+        </w:rPr>
+        <w:t>.</w:t>
+      </w:r>
+      <w:r>
+        <w:rPr>
+          <w:rFonts w:ascii="Calibri-Italic" w:hAnsi="Calibri-Italic" w:cs="Calibri-Italic"/>
+          <w:iCs/>
+        </w:rPr>
+        <w:t xml:space="preserve"> </w:t>
+      </w:r>
+      <w:proofErr w:type="spellStart"/>
+      <w:r>
+        <w:rPr>
+          <w:rFonts w:ascii="Calibri-Italic" w:hAnsi="Calibri-Italic" w:cs="Calibri-Italic"/>
+          <w:iCs/>
+        </w:rPr>
+        <w:t>Atentie</w:t>
+      </w:r>
+      <w:proofErr w:type="spellEnd"/>
+      <w:r>
+        <w:rPr>
+          <w:rFonts w:ascii="Calibri-Italic" w:hAnsi="Calibri-Italic" w:cs="Calibri-Italic"/>
+          <w:iCs/>
+        </w:rPr>
+        <w:t xml:space="preserve"> </w:t>
+      </w:r>
+      <w:proofErr w:type="spellStart"/>
+      <w:r>
+        <w:rPr>
+          <w:rFonts w:ascii="Calibri-Italic" w:hAnsi="Calibri-Italic" w:cs="Calibri-Italic"/>
+          <w:iCs/>
+        </w:rPr>
+        <w:t>valoarea</w:t>
+      </w:r>
+      <w:proofErr w:type="spellEnd"/>
+      <w:r>
+        <w:rPr>
+          <w:rFonts w:ascii="Calibri-Italic" w:hAnsi="Calibri-Italic" w:cs="Calibri-Italic"/>
+          <w:iCs/>
+        </w:rPr>
+        <w:t xml:space="preserve"> in </w:t>
+      </w:r>
+      <w:proofErr w:type="spellStart"/>
+      <w:r>
+        <w:rPr>
+          <w:rFonts w:ascii="Calibri-Italic" w:hAnsi="Calibri-Italic" w:cs="Calibri-Italic"/>
+          <w:iCs/>
+        </w:rPr>
+        <w:t>fisier</w:t>
+      </w:r>
+      <w:proofErr w:type="spellEnd"/>
+      <w:r>
+        <w:rPr>
+          <w:rFonts w:ascii="Calibri-Italic" w:hAnsi="Calibri-Italic" w:cs="Calibri-Italic"/>
+          <w:iCs/>
+        </w:rPr>
+        <w:t xml:space="preserve"> nu </w:t>
+      </w:r>
+      <w:proofErr w:type="spellStart"/>
+      <w:r>
+        <w:rPr>
+          <w:rFonts w:ascii="Calibri-Italic" w:hAnsi="Calibri-Italic" w:cs="Calibri-Italic"/>
+          <w:iCs/>
+        </w:rPr>
+        <w:t>contine</w:t>
+      </w:r>
+      <w:proofErr w:type="spellEnd"/>
+      <w:r>
+        <w:rPr>
+          <w:rFonts w:ascii="Calibri-Italic" w:hAnsi="Calibri-Italic" w:cs="Calibri-Italic"/>
+          <w:iCs/>
+        </w:rPr>
+        <w:t xml:space="preserve"> TARA!!!</w:t>
+      </w:r>
+    </w:p>
+    <w:p>
+      <w:r>
+        <w:rPr>
+          <w:noProof/>
+        </w:rPr>
+        <w:drawing>
+          <wp:inline distT="0" distB="0" distL="0" distR="0" wp14:anchorId="2F6D5B40" wp14:editId="20431AFE">
+            <wp:extent cx="5943600" cy="1945640"/>
+            <wp:effectExtent l="0" t="0" r="0" b="0"/>
+            <wp:docPr id="16" name="Picture 16"/>
+            <wp:cNvGraphicFramePr>
+              <a:graphicFrameLocks xmlns:a="http://schemas.openxmlformats.org/drawingml/2006/main" noChangeAspect="1"/>
+            </wp:cNvGraphicFramePr>
+            <a:graphic xmlns:a="http://schemas.openxmlformats.org/drawingml/2006/main">
+              <a:graphicData uri="http://schemas.openxmlformats.org/drawingml/2006/picture">
+                <pic:pic xmlns:pic="http://schemas.openxmlformats.org/drawingml/2006/picture">
+                  <pic:nvPicPr>
+                    <pic:cNvPr id="0" name=""/>
+                    <pic:cNvPicPr/>
+                  </pic:nvPicPr>
+                  <pic:blipFill>
+                    <a:blip r:embed="rId20"/>
+                    <a:stretch>
+                      <a:fillRect/>
+                    </a:stretch>
+                  </pic:blipFill>
+                  <pic:spPr>
+                    <a:xfrm>
+                      <a:off x="0" y="0"/>
+                      <a:ext cx="5943600" cy="1945640"/>
+                    </a:xfrm>
+                    <a:prstGeom prst="rect">
+                      <a:avLst/>
+                    </a:prstGeom>
+                  </pic:spPr>
+                </pic:pic>
+              </a:graphicData>
+            </a:graphic>
+          </wp:inline>
+        </w:drawing>
+      </w:r>
+    </w:p>
+    <w:p>
+      <w:r>
+        <w:t xml:space="preserve">Se </w:t>
+      </w:r>
+      <w:proofErr w:type="spellStart"/>
+      <w:r>
+        <w:t>salveaza</w:t>
+      </w:r>
+      <w:proofErr w:type="spellEnd"/>
+      <w:r>
+        <w:t xml:space="preserve"> </w:t>
+      </w:r>
+      <w:proofErr w:type="spellStart"/>
+      <w:r>
+        <w:t>fisierul</w:t>
+      </w:r>
+      <w:proofErr w:type="spellEnd"/>
+      <w:r>
+        <w:t xml:space="preserve"> in Notepad, </w:t>
+      </w:r>
+      <w:proofErr w:type="spellStart"/>
+      <w:r>
+        <w:t>apoi</w:t>
+      </w:r>
+      <w:proofErr w:type="spellEnd"/>
+      <w:r>
+        <w:t xml:space="preserve"> in </w:t>
+      </w:r>
+      <w:proofErr w:type="spellStart"/>
+      <w:r>
+        <w:t>fisierul</w:t>
+      </w:r>
+      <w:proofErr w:type="spellEnd"/>
+      <w:r>
+        <w:t xml:space="preserve"> de </w:t>
+      </w:r>
+      <w:proofErr w:type="spellStart"/>
+      <w:r>
+        <w:t>metrologie</w:t>
+      </w:r>
+      <w:proofErr w:type="spellEnd"/>
+      <w:r>
+        <w:t xml:space="preserve"> se </w:t>
+      </w:r>
+      <w:proofErr w:type="spellStart"/>
+      <w:proofErr w:type="gramStart"/>
+      <w:r>
+        <w:t>va</w:t>
+      </w:r>
+      <w:proofErr w:type="spellEnd"/>
+      <w:proofErr w:type="gramEnd"/>
+      <w:r>
+        <w:t xml:space="preserve"> </w:t>
+      </w:r>
+      <w:proofErr w:type="spellStart"/>
+      <w:r>
+        <w:t>reselecta</w:t>
+      </w:r>
+      <w:proofErr w:type="spellEnd"/>
+      <w:r>
+        <w:t xml:space="preserve"> </w:t>
+      </w:r>
+      <w:proofErr w:type="spellStart"/>
+      <w:r>
+        <w:t>lotul</w:t>
+      </w:r>
+      <w:proofErr w:type="spellEnd"/>
+      <w:r>
+        <w:t xml:space="preserve"> </w:t>
+      </w:r>
+      <w:proofErr w:type="spellStart"/>
+      <w:r>
+        <w:t>dorit</w:t>
+      </w:r>
+      <w:proofErr w:type="spellEnd"/>
+      <w:r>
+        <w:t>.</w:t>
+      </w:r>
+    </w:p>
+    <w:p>
+      <w:proofErr w:type="spellStart"/>
+      <w:r>
+        <w:t>Valoarea</w:t>
+      </w:r>
+      <w:proofErr w:type="spellEnd"/>
+      <w:r>
+        <w:t xml:space="preserve"> </w:t>
+      </w:r>
+      <w:proofErr w:type="spellStart"/>
+      <w:r>
+        <w:t>schibata</w:t>
+      </w:r>
+      <w:proofErr w:type="spellEnd"/>
+      <w:r>
+        <w:t xml:space="preserve"> </w:t>
+      </w:r>
+      <w:proofErr w:type="spellStart"/>
+      <w:proofErr w:type="gramStart"/>
+      <w:r>
+        <w:t>este</w:t>
+      </w:r>
+      <w:proofErr w:type="spellEnd"/>
+      <w:proofErr w:type="gramEnd"/>
+      <w:r>
+        <w:t xml:space="preserve"> </w:t>
+      </w:r>
+      <w:proofErr w:type="spellStart"/>
+      <w:r>
+        <w:t>acum</w:t>
+      </w:r>
+      <w:proofErr w:type="spellEnd"/>
+      <w:r>
+        <w:t xml:space="preserve"> </w:t>
+      </w:r>
+      <w:proofErr w:type="spellStart"/>
+      <w:r>
+        <w:t>salvata</w:t>
+      </w:r>
+      <w:proofErr w:type="spellEnd"/>
+      <w:r>
+        <w:t xml:space="preserve"> </w:t>
+      </w:r>
+      <w:proofErr w:type="spellStart"/>
+      <w:r>
+        <w:t>pe</w:t>
+      </w:r>
+      <w:proofErr w:type="spellEnd"/>
+      <w:r>
+        <w:t xml:space="preserve"> Server.</w:t>
+      </w:r>
     </w:p>
     <w:sectPr>
       <w:pgSz w:w="12240" w:h="15840"/>
@@ -8964,35 +10142,6 @@
         </w:p>
       </w:docPartBody>
     </w:docPart>
-    <w:docPart>
-      <w:docPartPr>
-        <w:name w:val="917C21C3EB2745D3AA52E491A1C18565"/>
-        <w:category>
-          <w:name w:val="General"/>
-          <w:gallery w:val="placeholder"/>
-        </w:category>
-        <w:types>
-          <w:type w:val="bbPlcHdr"/>
-        </w:types>
-        <w:behaviors>
-          <w:behavior w:val="content"/>
-        </w:behaviors>
-        <w:guid w:val="{10C6C6FB-F1C0-446F-B2C9-59C5977A03B9}"/>
-      </w:docPartPr>
-      <w:docPartBody>
-        <w:p>
-          <w:pPr>
-            <w:pStyle w:val="917C21C3EB2745D3AA52E491A1C18565"/>
-          </w:pPr>
-          <w:r>
-            <w:rPr>
-              <w:rFonts w:asciiTheme="majorHAnsi" w:eastAsiaTheme="majorEastAsia" w:hAnsiTheme="majorHAnsi" w:cstheme="majorBidi"/>
-            </w:rPr>
-            <w:t>[Type the document subtitle]</w:t>
-          </w:r>
-        </w:p>
-      </w:docPartBody>
-    </w:docPart>
   </w:docParts>
 </w:glossaryDocument>
 </file>
@@ -9074,6 +10223,7 @@
   <w:rsids>
     <w:rsidRoot w:val="00AF68CF"/>
     <w:rsid w:val="00175B3D"/>
+    <w:rsid w:val="006F0652"/>
     <w:rsid w:val="00AF68CF"/>
     <w:rsid w:val="00C33CD0"/>
     <w:rsid w:val="00C3526F"/>
@@ -9835,7 +10985,7 @@
 </file>
 
 <file path=customXml/itemProps2.xml><?xml version="1.0" encoding="utf-8"?>
-<ds:datastoreItem xmlns:ds="http://schemas.openxmlformats.org/officeDocument/2006/customXml" ds:itemID="{D0B922CC-D5C8-41A0-96CE-23659D54C578}">
+<ds:datastoreItem xmlns:ds="http://schemas.openxmlformats.org/officeDocument/2006/customXml" ds:itemID="{A6F5D5F7-6785-4D3F-9117-21391D1F13AB}">
   <ds:schemaRefs>
     <ds:schemaRef ds:uri="http://schemas.openxmlformats.org/officeDocument/2006/bibliography"/>
   </ds:schemaRefs>

</xml_diff>